<commit_message>
Rettet mål og resultat i use-case 7 (My bad - nu mangler der kun lidt i use case 2 xD)
</commit_message>
<xml_diff>
--- a/Versioner/1.5 Til godkendelse/Krav specifikation.docx
+++ b/Versioner/1.5 Til godkendelse/Krav specifikation.docx
@@ -1291,11 +1291,21 @@
       <w:r>
         <w:t xml:space="preserve">Diagram </w:t>
       </w:r>
-      <w:fldSimple w:instr=" SEQ Diagram \* ARABIC ">
-        <w:r>
-          <w:t>1</w:t>
-        </w:r>
-      </w:fldSimple>
+      <w:r>
+        <w:fldChar w:fldCharType="begin"/>
+      </w:r>
+      <w:r>
+        <w:instrText xml:space="preserve"> SEQ Diagram \* ARABIC </w:instrText>
+      </w:r>
+      <w:r>
+        <w:fldChar w:fldCharType="separate"/>
+      </w:r>
+      <w:r>
+        <w:t>1</w:t>
+      </w:r>
+      <w:r>
+        <w:fldChar w:fldCharType="end"/>
+      </w:r>
       <w:bookmarkEnd w:id="2"/>
       <w:r>
         <w:t xml:space="preserve"> - Aktør – Kontekst diagram</w:t>
@@ -1646,11 +1656,21 @@
       <w:r>
         <w:t xml:space="preserve">Diagram </w:t>
       </w:r>
-      <w:fldSimple w:instr=" SEQ Diagram \* ARABIC ">
-        <w:r>
-          <w:t>2</w:t>
-        </w:r>
-      </w:fldSimple>
+      <w:r>
+        <w:fldChar w:fldCharType="begin"/>
+      </w:r>
+      <w:r>
+        <w:instrText xml:space="preserve"> SEQ Diagram \* ARABIC </w:instrText>
+      </w:r>
+      <w:r>
+        <w:fldChar w:fldCharType="separate"/>
+      </w:r>
+      <w:r>
+        <w:t>2</w:t>
+      </w:r>
+      <w:r>
+        <w:fldChar w:fldCharType="end"/>
+      </w:r>
       <w:r>
         <w:t xml:space="preserve">: </w:t>
       </w:r>
@@ -3840,7 +3860,7 @@
         <w:br/>
       </w:r>
       <w:r>
-        <w:t>Den programmerede indstilling kører som simulering</w:t>
+        <w:t>Den gemte tidsplan kører som simulering.</w:t>
       </w:r>
     </w:p>
     <w:p>
@@ -4013,7 +4033,16 @@
           <w:rStyle w:val="Strk"/>
           <w:b w:val="0"/>
         </w:rPr>
-        <w:t xml:space="preserve">Der imiteres aktivitet i hjemmet </w:t>
+        <w:t>Der tændes og slukkes for lyset i hjemmet, ud fra den gemte tidsplan.</w:t>
+      </w:r>
+      <w:bookmarkStart w:id="25" w:name="_GoBack"/>
+      <w:bookmarkEnd w:id="25"/>
+      <w:r>
+        <w:rPr>
+          <w:rStyle w:val="Strk"/>
+          <w:b w:val="0"/>
+        </w:rPr>
+        <w:t xml:space="preserve"> </w:t>
       </w:r>
     </w:p>
     <w:p>
@@ -4265,14 +4294,14 @@
       <w:pPr>
         <w:pStyle w:val="Overskrift1"/>
       </w:pPr>
-      <w:bookmarkStart w:id="25" w:name="_Toc447024048"/>
-      <w:bookmarkStart w:id="26" w:name="_Toc447444144"/>
+      <w:bookmarkStart w:id="26" w:name="_Toc447024048"/>
+      <w:bookmarkStart w:id="27" w:name="_Toc447444144"/>
       <w:r>
         <w:lastRenderedPageBreak/>
         <w:t>Yderlige tekniske krav</w:t>
       </w:r>
-      <w:bookmarkEnd w:id="25"/>
       <w:bookmarkEnd w:id="26"/>
+      <w:bookmarkEnd w:id="27"/>
     </w:p>
     <w:p>
       <w:pPr>
@@ -4597,8 +4626,6 @@
       <w:r>
         <w:t>LED indikator for tændt enhed skal være grøn</w:t>
       </w:r>
-      <w:bookmarkStart w:id="27" w:name="_GoBack"/>
-      <w:bookmarkEnd w:id="27"/>
     </w:p>
     <w:p>
       <w:pPr>

</xml_diff>

<commit_message>
fjernet primær aktør (UC7) ikke på use case diagram!
</commit_message>
<xml_diff>
--- a/Versioner/1.5 Til godkendelse/Krav specifikation.docx
+++ b/Versioner/1.5 Til godkendelse/Krav specifikation.docx
@@ -1291,21 +1291,11 @@
       <w:r>
         <w:t xml:space="preserve">Diagram </w:t>
       </w:r>
-      <w:r>
-        <w:fldChar w:fldCharType="begin"/>
-      </w:r>
-      <w:r>
-        <w:instrText xml:space="preserve"> SEQ Diagram \* ARABIC </w:instrText>
-      </w:r>
-      <w:r>
-        <w:fldChar w:fldCharType="separate"/>
-      </w:r>
-      <w:r>
-        <w:t>1</w:t>
-      </w:r>
-      <w:r>
-        <w:fldChar w:fldCharType="end"/>
-      </w:r>
+      <w:fldSimple w:instr=" SEQ Diagram \* ARABIC ">
+        <w:r>
+          <w:t>1</w:t>
+        </w:r>
+      </w:fldSimple>
       <w:bookmarkEnd w:id="2"/>
       <w:r>
         <w:t xml:space="preserve"> - Aktør – Kontekst diagram</w:t>
@@ -1656,21 +1646,11 @@
       <w:r>
         <w:t xml:space="preserve">Diagram </w:t>
       </w:r>
-      <w:r>
-        <w:fldChar w:fldCharType="begin"/>
-      </w:r>
-      <w:r>
-        <w:instrText xml:space="preserve"> SEQ Diagram \* ARABIC </w:instrText>
-      </w:r>
-      <w:r>
-        <w:fldChar w:fldCharType="separate"/>
-      </w:r>
-      <w:r>
-        <w:t>2</w:t>
-      </w:r>
-      <w:r>
-        <w:fldChar w:fldCharType="end"/>
-      </w:r>
+      <w:fldSimple w:instr=" SEQ Diagram \* ARABIC ">
+        <w:r>
+          <w:t>2</w:t>
+        </w:r>
+      </w:fldSimple>
       <w:r>
         <w:t xml:space="preserve">: </w:t>
       </w:r>
@@ -3894,18 +3874,14 @@
         </w:rPr>
         <w:t>Aktører:</w:t>
       </w:r>
-      <w:r>
-        <w:rPr>
-          <w:rStyle w:val="Strk"/>
-        </w:rPr>
-        <w:br/>
-      </w:r>
+      <w:bookmarkStart w:id="25" w:name="_GoBack"/>
+      <w:bookmarkEnd w:id="25"/>
       <w:r>
         <w:rPr>
           <w:rStyle w:val="Strk"/>
           <w:b w:val="0"/>
         </w:rPr>
-        <w:t>Styreboks (primær)</w:t>
+        <w:t xml:space="preserve"> </w:t>
       </w:r>
       <w:r>
         <w:rPr>
@@ -4035,8 +4011,6 @@
         </w:rPr>
         <w:t>Der tændes og slukkes for lyset i hjemmet, ud fra den gemte tidsplan.</w:t>
       </w:r>
-      <w:bookmarkStart w:id="25" w:name="_GoBack"/>
-      <w:bookmarkEnd w:id="25"/>
       <w:r>
         <w:rPr>
           <w:rStyle w:val="Strk"/>

</xml_diff>

<commit_message>
Omformuleret forudsætning for UC2
</commit_message>
<xml_diff>
--- a/Versioner/1.5 Til godkendelse/Krav specifikation.docx
+++ b/Versioner/1.5 Til godkendelse/Krav specifikation.docx
@@ -4,7 +4,7 @@
   <w:body>
     <w:p>
       <w:pPr>
-        <w:pStyle w:val="Titel"/>
+        <w:pStyle w:val="Title"/>
         <w:rPr>
           <w:rFonts w:eastAsiaTheme="minorHAnsi"/>
         </w:rPr>
@@ -40,7 +40,7 @@
       <w:sdtContent>
         <w:p>
           <w:pPr>
-            <w:pStyle w:val="Overskrift"/>
+            <w:pStyle w:val="TOCHeading"/>
             <w:numPr>
               <w:ilvl w:val="0"/>
               <w:numId w:val="0"/>
@@ -53,7 +53,7 @@
         </w:p>
         <w:p>
           <w:pPr>
-            <w:pStyle w:val="Indholdsfortegnelse1"/>
+            <w:pStyle w:val="TOC1"/>
             <w:tabs>
               <w:tab w:val="left" w:pos="440"/>
               <w:tab w:val="right" w:leader="dot" w:pos="9016"/>
@@ -148,7 +148,7 @@
         </w:p>
         <w:p>
           <w:pPr>
-            <w:pStyle w:val="Indholdsfortegnelse2"/>
+            <w:pStyle w:val="TOC2"/>
             <w:tabs>
               <w:tab w:val="left" w:pos="880"/>
               <w:tab w:val="right" w:leader="dot" w:pos="9016"/>
@@ -234,7 +234,7 @@
         </w:p>
         <w:p>
           <w:pPr>
-            <w:pStyle w:val="Indholdsfortegnelse2"/>
+            <w:pStyle w:val="TOC2"/>
             <w:tabs>
               <w:tab w:val="left" w:pos="880"/>
               <w:tab w:val="right" w:leader="dot" w:pos="9016"/>
@@ -320,7 +320,7 @@
         </w:p>
         <w:p>
           <w:pPr>
-            <w:pStyle w:val="Indholdsfortegnelse2"/>
+            <w:pStyle w:val="TOC2"/>
             <w:tabs>
               <w:tab w:val="left" w:pos="880"/>
               <w:tab w:val="right" w:leader="dot" w:pos="9016"/>
@@ -406,7 +406,7 @@
         </w:p>
         <w:p>
           <w:pPr>
-            <w:pStyle w:val="Indholdsfortegnelse1"/>
+            <w:pStyle w:val="TOC1"/>
             <w:tabs>
               <w:tab w:val="left" w:pos="440"/>
               <w:tab w:val="right" w:leader="dot" w:pos="9016"/>
@@ -492,7 +492,7 @@
         </w:p>
         <w:p>
           <w:pPr>
-            <w:pStyle w:val="Indholdsfortegnelse2"/>
+            <w:pStyle w:val="TOC2"/>
             <w:tabs>
               <w:tab w:val="left" w:pos="880"/>
               <w:tab w:val="right" w:leader="dot" w:pos="9016"/>
@@ -578,7 +578,7 @@
         </w:p>
         <w:p>
           <w:pPr>
-            <w:pStyle w:val="Indholdsfortegnelse2"/>
+            <w:pStyle w:val="TOC2"/>
             <w:tabs>
               <w:tab w:val="right" w:leader="dot" w:pos="9016"/>
             </w:tabs>
@@ -648,7 +648,7 @@
         </w:p>
         <w:p>
           <w:pPr>
-            <w:pStyle w:val="Indholdsfortegnelse2"/>
+            <w:pStyle w:val="TOC2"/>
             <w:tabs>
               <w:tab w:val="right" w:leader="dot" w:pos="9016"/>
             </w:tabs>
@@ -718,7 +718,7 @@
         </w:p>
         <w:p>
           <w:pPr>
-            <w:pStyle w:val="Indholdsfortegnelse2"/>
+            <w:pStyle w:val="TOC2"/>
             <w:tabs>
               <w:tab w:val="right" w:leader="dot" w:pos="9016"/>
             </w:tabs>
@@ -788,7 +788,7 @@
         </w:p>
         <w:p>
           <w:pPr>
-            <w:pStyle w:val="Indholdsfortegnelse2"/>
+            <w:pStyle w:val="TOC2"/>
             <w:tabs>
               <w:tab w:val="right" w:leader="dot" w:pos="9016"/>
             </w:tabs>
@@ -858,7 +858,7 @@
         </w:p>
         <w:p>
           <w:pPr>
-            <w:pStyle w:val="Indholdsfortegnelse2"/>
+            <w:pStyle w:val="TOC2"/>
             <w:tabs>
               <w:tab w:val="right" w:leader="dot" w:pos="9016"/>
             </w:tabs>
@@ -928,7 +928,7 @@
         </w:p>
         <w:p>
           <w:pPr>
-            <w:pStyle w:val="Indholdsfortegnelse2"/>
+            <w:pStyle w:val="TOC2"/>
             <w:tabs>
               <w:tab w:val="right" w:leader="dot" w:pos="9016"/>
             </w:tabs>
@@ -998,7 +998,7 @@
         </w:p>
         <w:p>
           <w:pPr>
-            <w:pStyle w:val="Indholdsfortegnelse2"/>
+            <w:pStyle w:val="TOC2"/>
             <w:tabs>
               <w:tab w:val="right" w:leader="dot" w:pos="9016"/>
             </w:tabs>
@@ -1068,7 +1068,7 @@
         </w:p>
         <w:p>
           <w:pPr>
-            <w:pStyle w:val="Indholdsfortegnelse1"/>
+            <w:pStyle w:val="TOC1"/>
             <w:tabs>
               <w:tab w:val="left" w:pos="440"/>
               <w:tab w:val="right" w:leader="dot" w:pos="9016"/>
@@ -1186,7 +1186,7 @@
     </w:p>
     <w:p>
       <w:pPr>
-        <w:pStyle w:val="Overskrift1"/>
+        <w:pStyle w:val="Heading1"/>
       </w:pPr>
       <w:bookmarkStart w:id="0" w:name="_Toc447444131"/>
       <w:r>
@@ -1226,7 +1226,7 @@
     </w:p>
     <w:p>
       <w:pPr>
-        <w:pStyle w:val="Overskrift2"/>
+        <w:pStyle w:val="Heading2"/>
       </w:pPr>
       <w:bookmarkStart w:id="1" w:name="_Toc447444132"/>
       <w:r>
@@ -1285,27 +1285,17 @@
     </w:p>
     <w:p>
       <w:pPr>
-        <w:pStyle w:val="Billedtekst"/>
+        <w:pStyle w:val="Caption"/>
       </w:pPr>
       <w:bookmarkStart w:id="2" w:name="_Ref445840314"/>
       <w:r>
         <w:t xml:space="preserve">Diagram </w:t>
       </w:r>
-      <w:r>
-        <w:fldChar w:fldCharType="begin"/>
-      </w:r>
-      <w:r>
-        <w:instrText xml:space="preserve"> SEQ Diagram \* ARABIC </w:instrText>
-      </w:r>
-      <w:r>
-        <w:fldChar w:fldCharType="separate"/>
-      </w:r>
-      <w:r>
-        <w:t>1</w:t>
-      </w:r>
-      <w:r>
-        <w:fldChar w:fldCharType="end"/>
-      </w:r>
+      <w:fldSimple w:instr=" SEQ Diagram \* ARABIC ">
+        <w:r>
+          <w:t>1</w:t>
+        </w:r>
+      </w:fldSimple>
       <w:bookmarkEnd w:id="2"/>
       <w:r>
         <w:t xml:space="preserve"> - Aktør – Kontekst diagram</w:t>
@@ -1313,7 +1303,7 @@
     </w:p>
     <w:p>
       <w:pPr>
-        <w:pStyle w:val="Overskrift2"/>
+        <w:pStyle w:val="Heading2"/>
       </w:pPr>
       <w:bookmarkStart w:id="3" w:name="_Toc447444133"/>
       <w:r>
@@ -1323,7 +1313,7 @@
     </w:p>
     <w:tbl>
       <w:tblPr>
-        <w:tblStyle w:val="Almindeligtabel3"/>
+        <w:tblStyle w:val="PlainTable3"/>
         <w:tblW w:w="9356" w:type="dxa"/>
         <w:tblLook w:val="04A0" w:firstRow="1" w:lastRow="0" w:firstColumn="1" w:lastColumn="0" w:noHBand="0" w:noVBand="1"/>
       </w:tblPr>
@@ -1423,7 +1413,7 @@
     </w:tbl>
     <w:p>
       <w:pPr>
-        <w:pStyle w:val="Overskrift2"/>
+        <w:pStyle w:val="Heading2"/>
       </w:pPr>
       <w:bookmarkStart w:id="4" w:name="_Toc447444134"/>
       <w:r>
@@ -1433,7 +1423,7 @@
     </w:p>
     <w:tbl>
       <w:tblPr>
-        <w:tblStyle w:val="Almindeligtabel3"/>
+        <w:tblStyle w:val="PlainTable3"/>
         <w:tblW w:w="9356" w:type="dxa"/>
         <w:tblLook w:val="04A0" w:firstRow="1" w:lastRow="0" w:firstColumn="1" w:lastColumn="0" w:noHBand="0" w:noVBand="1"/>
       </w:tblPr>
@@ -1554,18 +1544,13 @@
     </w:p>
     <w:p>
       <w:pPr>
-        <w:pStyle w:val="Overskrift1"/>
+        <w:pStyle w:val="Heading1"/>
       </w:pPr>
       <w:bookmarkStart w:id="5" w:name="_Toc447024036"/>
       <w:bookmarkStart w:id="6" w:name="_Toc447444135"/>
-      <w:proofErr w:type="spellStart"/>
       <w:r>
         <w:lastRenderedPageBreak/>
-        <w:t>Use</w:t>
-      </w:r>
-      <w:proofErr w:type="spellEnd"/>
-      <w:r>
-        <w:t xml:space="preserve"> Cases</w:t>
+        <w:t>Use Cases</w:t>
       </w:r>
       <w:bookmarkStart w:id="7" w:name="_Toc447023958"/>
       <w:bookmarkStart w:id="8" w:name="_Toc447023984"/>
@@ -1590,16 +1575,11 @@
     </w:p>
     <w:p>
       <w:pPr>
-        <w:pStyle w:val="Overskrift2"/>
+        <w:pStyle w:val="Heading2"/>
       </w:pPr>
       <w:bookmarkStart w:id="16" w:name="_Toc447444136"/>
-      <w:proofErr w:type="spellStart"/>
-      <w:r>
-        <w:t>Use</w:t>
-      </w:r>
-      <w:proofErr w:type="spellEnd"/>
-      <w:r>
-        <w:t xml:space="preserve"> Case diagram.</w:t>
+      <w:r>
+        <w:t>Use Case diagram.</w:t>
       </w:r>
       <w:bookmarkEnd w:id="16"/>
     </w:p>
@@ -1651,36 +1631,43 @@
     </w:p>
     <w:p>
       <w:pPr>
-        <w:pStyle w:val="Billedtekst"/>
-      </w:pPr>
-      <w:r>
+        <w:pStyle w:val="Caption"/>
+        <w:rPr>
+          <w:lang w:val="en-US"/>
+        </w:rPr>
+      </w:pPr>
+      <w:r>
+        <w:rPr>
+          <w:lang w:val="en-US"/>
+        </w:rPr>
         <w:t xml:space="preserve">Diagram </w:t>
       </w:r>
       <w:r>
         <w:fldChar w:fldCharType="begin"/>
       </w:r>
       <w:r>
+        <w:rPr>
+          <w:lang w:val="en-US"/>
+        </w:rPr>
         <w:instrText xml:space="preserve"> SEQ Diagram \* ARABIC </w:instrText>
       </w:r>
       <w:r>
         <w:fldChar w:fldCharType="separate"/>
       </w:r>
       <w:r>
+        <w:rPr>
+          <w:lang w:val="en-US"/>
+        </w:rPr>
         <w:t>2</w:t>
       </w:r>
       <w:r>
         <w:fldChar w:fldCharType="end"/>
       </w:r>
       <w:r>
-        <w:t xml:space="preserve">: </w:t>
-      </w:r>
-      <w:proofErr w:type="spellStart"/>
-      <w:r>
-        <w:t>Use</w:t>
-      </w:r>
-      <w:proofErr w:type="spellEnd"/>
-      <w:r>
-        <w:t xml:space="preserve"> Case Diagram</w:t>
+        <w:rPr>
+          <w:lang w:val="en-US"/>
+        </w:rPr>
+        <w:t>: Use Case Diagram</w:t>
       </w:r>
     </w:p>
     <w:p>
@@ -1690,30 +1677,65 @@
           <w:color w:val="2E74B5" w:themeColor="accent1" w:themeShade="BF"/>
           <w:sz w:val="26"/>
           <w:szCs w:val="26"/>
-        </w:rPr>
-      </w:pPr>
-      <w:r>
+          <w:lang w:val="en-US"/>
+        </w:rPr>
+      </w:pPr>
+      <w:r>
+        <w:rPr>
+          <w:lang w:val="en-US"/>
+        </w:rPr>
         <w:br w:type="page"/>
       </w:r>
     </w:p>
     <w:p>
       <w:pPr>
-        <w:pStyle w:val="Overskrift2"/>
+        <w:pStyle w:val="Heading2"/>
         <w:numPr>
           <w:ilvl w:val="0"/>
           <w:numId w:val="0"/>
         </w:numPr>
         <w:ind w:left="576" w:hanging="576"/>
+        <w:rPr>
+          <w:lang w:val="en-US"/>
+        </w:rPr>
       </w:pPr>
       <w:bookmarkStart w:id="17" w:name="_Toc447444137"/>
+      <w:r>
+        <w:rPr>
+          <w:lang w:val="en-US"/>
+        </w:rPr>
+        <w:lastRenderedPageBreak/>
+        <w:t xml:space="preserve">Use case 1: </w:t>
+      </w:r>
       <w:proofErr w:type="spellStart"/>
       <w:r>
-        <w:lastRenderedPageBreak/>
-        <w:t>Use</w:t>
+        <w:rPr>
+          <w:lang w:val="en-US"/>
+        </w:rPr>
+        <w:t>Opstart</w:t>
       </w:r>
       <w:proofErr w:type="spellEnd"/>
       <w:r>
-        <w:t xml:space="preserve"> case 1: Opstart af System.</w:t>
+        <w:rPr>
+          <w:lang w:val="en-US"/>
+        </w:rPr>
+        <w:t xml:space="preserve"> </w:t>
+      </w:r>
+      <w:proofErr w:type="spellStart"/>
+      <w:proofErr w:type="gramStart"/>
+      <w:r>
+        <w:rPr>
+          <w:lang w:val="en-US"/>
+        </w:rPr>
+        <w:t>af</w:t>
+      </w:r>
+      <w:proofErr w:type="spellEnd"/>
+      <w:proofErr w:type="gramEnd"/>
+      <w:r>
+        <w:rPr>
+          <w:lang w:val="en-US"/>
+        </w:rPr>
+        <w:t xml:space="preserve"> System.</w:t>
       </w:r>
       <w:bookmarkEnd w:id="17"/>
     </w:p>
@@ -1762,7 +1784,7 @@
       </w:pPr>
       <w:r>
         <w:rPr>
-          <w:rStyle w:val="Strk"/>
+          <w:rStyle w:val="Strong"/>
         </w:rPr>
         <w:t>Aktører:</w:t>
       </w:r>
@@ -1782,13 +1804,13 @@
       </w:pPr>
       <w:r>
         <w:rPr>
-          <w:rStyle w:val="Strk"/>
+          <w:rStyle w:val="Strong"/>
         </w:rPr>
         <w:t xml:space="preserve">Referencer: </w:t>
       </w:r>
       <w:r>
         <w:rPr>
-          <w:rStyle w:val="Strk"/>
+          <w:rStyle w:val="Strong"/>
         </w:rPr>
         <w:br/>
       </w:r>
@@ -1802,13 +1824,13 @@
       </w:pPr>
       <w:r>
         <w:rPr>
-          <w:rStyle w:val="Strk"/>
+          <w:rStyle w:val="Strong"/>
         </w:rPr>
         <w:t>Samtidige forekomster:</w:t>
       </w:r>
       <w:r>
         <w:rPr>
-          <w:rStyle w:val="Strk"/>
+          <w:rStyle w:val="Strong"/>
         </w:rPr>
         <w:br/>
       </w:r>
@@ -1822,13 +1844,13 @@
       </w:pPr>
       <w:r>
         <w:rPr>
-          <w:rStyle w:val="Strk"/>
+          <w:rStyle w:val="Strong"/>
         </w:rPr>
         <w:t>Forudsætninger:</w:t>
       </w:r>
       <w:r>
         <w:rPr>
-          <w:rStyle w:val="Strk"/>
+          <w:rStyle w:val="Strong"/>
         </w:rPr>
         <w:br/>
       </w:r>
@@ -1842,13 +1864,13 @@
       </w:pPr>
       <w:r>
         <w:rPr>
-          <w:rStyle w:val="Strk"/>
+          <w:rStyle w:val="Strong"/>
         </w:rPr>
         <w:t>Resultat:</w:t>
       </w:r>
       <w:r>
         <w:rPr>
-          <w:rStyle w:val="Strk"/>
+          <w:rStyle w:val="Strong"/>
         </w:rPr>
         <w:br/>
       </w:r>
@@ -1860,19 +1882,19 @@
       <w:pPr>
         <w:spacing w:line="240" w:lineRule="auto"/>
         <w:rPr>
-          <w:rStyle w:val="Strk"/>
-        </w:rPr>
-      </w:pPr>
-      <w:r>
-        <w:rPr>
-          <w:rStyle w:val="Strk"/>
+          <w:rStyle w:val="Strong"/>
+        </w:rPr>
+      </w:pPr>
+      <w:r>
+        <w:rPr>
+          <w:rStyle w:val="Strong"/>
         </w:rPr>
         <w:t>Hovedscenarie:</w:t>
       </w:r>
     </w:p>
     <w:p>
       <w:pPr>
-        <w:pStyle w:val="Listeafsnit"/>
+        <w:pStyle w:val="ListParagraph"/>
         <w:numPr>
           <w:ilvl w:val="0"/>
           <w:numId w:val="2"/>
@@ -1885,7 +1907,7 @@
     </w:p>
     <w:p>
       <w:pPr>
-        <w:pStyle w:val="Listeafsnit"/>
+        <w:pStyle w:val="ListParagraph"/>
         <w:spacing w:line="240" w:lineRule="auto"/>
         <w:ind w:left="792"/>
       </w:pPr>
@@ -1895,7 +1917,7 @@
     </w:p>
     <w:p>
       <w:pPr>
-        <w:pStyle w:val="Listeafsnit"/>
+        <w:pStyle w:val="ListParagraph"/>
         <w:numPr>
           <w:ilvl w:val="0"/>
           <w:numId w:val="2"/>
@@ -1908,7 +1930,7 @@
     </w:p>
     <w:p>
       <w:pPr>
-        <w:pStyle w:val="Listeafsnit"/>
+        <w:pStyle w:val="ListParagraph"/>
         <w:numPr>
           <w:ilvl w:val="0"/>
           <w:numId w:val="2"/>
@@ -1921,7 +1943,7 @@
     </w:p>
     <w:p>
       <w:pPr>
-        <w:pStyle w:val="Listeafsnit"/>
+        <w:pStyle w:val="ListParagraph"/>
         <w:spacing w:line="240" w:lineRule="auto"/>
         <w:ind w:left="792"/>
       </w:pPr>
@@ -1931,7 +1953,7 @@
     </w:p>
     <w:p>
       <w:pPr>
-        <w:pStyle w:val="Listeafsnit"/>
+        <w:pStyle w:val="ListParagraph"/>
         <w:numPr>
           <w:ilvl w:val="0"/>
           <w:numId w:val="2"/>
@@ -1944,7 +1966,7 @@
     </w:p>
     <w:p>
       <w:pPr>
-        <w:pStyle w:val="Listeafsnit"/>
+        <w:pStyle w:val="ListParagraph"/>
         <w:spacing w:line="240" w:lineRule="auto"/>
         <w:ind w:left="792"/>
       </w:pPr>
@@ -1960,12 +1982,12 @@
     <w:p>
       <w:pPr>
         <w:rPr>
-          <w:rStyle w:val="Strk"/>
-        </w:rPr>
-      </w:pPr>
-      <w:r>
-        <w:rPr>
-          <w:rStyle w:val="Strk"/>
+          <w:rStyle w:val="Strong"/>
+        </w:rPr>
+      </w:pPr>
+      <w:r>
+        <w:rPr>
+          <w:rStyle w:val="Strong"/>
         </w:rPr>
         <w:t>Udvidelser:</w:t>
       </w:r>
@@ -1973,12 +1995,12 @@
     <w:p>
       <w:pPr>
         <w:rPr>
-          <w:rStyle w:val="Strk"/>
-        </w:rPr>
-      </w:pPr>
-      <w:r>
-        <w:rPr>
-          <w:rStyle w:val="Strk"/>
+          <w:rStyle w:val="Strong"/>
+        </w:rPr>
+      </w:pPr>
+      <w:r>
+        <w:rPr>
+          <w:rStyle w:val="Strong"/>
         </w:rPr>
         <w:t xml:space="preserve">[Udvidelse 1: </w:t>
       </w:r>
@@ -1987,14 +2009,14 @@
       </w:r>
       <w:r>
         <w:rPr>
-          <w:rStyle w:val="Strk"/>
+          <w:rStyle w:val="Strong"/>
         </w:rPr>
         <w:t>]</w:t>
       </w:r>
     </w:p>
     <w:p>
       <w:pPr>
-        <w:pStyle w:val="Listeafsnit"/>
+        <w:pStyle w:val="ListParagraph"/>
         <w:numPr>
           <w:ilvl w:val="0"/>
           <w:numId w:val="3"/>
@@ -2008,26 +2030,18 @@
         <w:t xml:space="preserve"> anmoder om at lukke den senest</w:t>
       </w:r>
       <w:r>
-        <w:t xml:space="preserve"> </w:t>
-      </w:r>
-      <w:proofErr w:type="spellStart"/>
-      <w:r>
-        <w:t>opstartede</w:t>
-      </w:r>
-      <w:proofErr w:type="spellEnd"/>
-      <w:r>
-        <w:t xml:space="preserve"> version af programmet ned.</w:t>
-      </w:r>
-    </w:p>
-    <w:p>
-      <w:pPr>
-        <w:rPr>
-          <w:rStyle w:val="Strk"/>
-        </w:rPr>
-      </w:pPr>
-      <w:r>
-        <w:rPr>
-          <w:rStyle w:val="Strk"/>
+        <w:t xml:space="preserve"> opstartede version af programmet ned.</w:t>
+      </w:r>
+    </w:p>
+    <w:p>
+      <w:pPr>
+        <w:rPr>
+          <w:rStyle w:val="Strong"/>
+        </w:rPr>
+      </w:pPr>
+      <w:r>
+        <w:rPr>
+          <w:rStyle w:val="Strong"/>
         </w:rPr>
         <w:t xml:space="preserve">[Udvidelse 2: </w:t>
       </w:r>
@@ -2036,14 +2050,14 @@
       </w:r>
       <w:r>
         <w:rPr>
-          <w:rStyle w:val="Strk"/>
+          <w:rStyle w:val="Strong"/>
         </w:rPr>
         <w:t>]</w:t>
       </w:r>
     </w:p>
     <w:p>
       <w:pPr>
-        <w:pStyle w:val="Listeafsnit"/>
+        <w:pStyle w:val="ListParagraph"/>
         <w:numPr>
           <w:ilvl w:val="0"/>
           <w:numId w:val="5"/>
@@ -2057,13 +2071,13 @@
     <w:p>
       <w:pPr>
         <w:rPr>
-          <w:rStyle w:val="Strk"/>
+          <w:rStyle w:val="Strong"/>
           <w:b w:val="0"/>
         </w:rPr>
       </w:pPr>
       <w:r>
         <w:rPr>
-          <w:rStyle w:val="Strk"/>
+          <w:rStyle w:val="Strong"/>
         </w:rPr>
         <w:t xml:space="preserve">[Udvidelse 3: </w:t>
       </w:r>
@@ -2078,14 +2092,14 @@
       </w:r>
       <w:r>
         <w:rPr>
-          <w:rStyle w:val="Strk"/>
+          <w:rStyle w:val="Strong"/>
         </w:rPr>
         <w:t>]</w:t>
       </w:r>
     </w:p>
     <w:p>
       <w:pPr>
-        <w:pStyle w:val="Listeafsnit"/>
+        <w:pStyle w:val="ListParagraph"/>
         <w:numPr>
           <w:ilvl w:val="0"/>
           <w:numId w:val="4"/>
@@ -2120,7 +2134,7 @@
     </w:p>
     <w:p>
       <w:pPr>
-        <w:pStyle w:val="Overskrift2"/>
+        <w:pStyle w:val="Heading2"/>
         <w:numPr>
           <w:ilvl w:val="0"/>
           <w:numId w:val="0"/>
@@ -2128,14 +2142,9 @@
         <w:ind w:left="576" w:hanging="576"/>
       </w:pPr>
       <w:bookmarkStart w:id="18" w:name="_Toc447444138"/>
-      <w:proofErr w:type="spellStart"/>
       <w:r>
         <w:lastRenderedPageBreak/>
-        <w:t>Use</w:t>
-      </w:r>
-      <w:proofErr w:type="spellEnd"/>
-      <w:r>
-        <w:t xml:space="preserve"> Case 2: Status forespørgsel</w:t>
+        <w:t>Use Case 2: Status forespørgsel</w:t>
       </w:r>
       <w:r>
         <w:t>.</w:t>
@@ -2181,7 +2190,7 @@
     <w:p>
       <w:r>
         <w:rPr>
-          <w:rStyle w:val="Strk"/>
+          <w:rStyle w:val="Strong"/>
         </w:rPr>
         <w:t>Aktører:</w:t>
       </w:r>
@@ -2195,13 +2204,13 @@
     <w:p>
       <w:r>
         <w:rPr>
-          <w:rStyle w:val="Strk"/>
+          <w:rStyle w:val="Strong"/>
         </w:rPr>
         <w:t xml:space="preserve">Referencer: </w:t>
       </w:r>
       <w:r>
         <w:rPr>
-          <w:rStyle w:val="Strk"/>
+          <w:rStyle w:val="Strong"/>
         </w:rPr>
         <w:br/>
       </w:r>
@@ -2212,13 +2221,13 @@
     <w:p>
       <w:r>
         <w:rPr>
-          <w:rStyle w:val="Strk"/>
+          <w:rStyle w:val="Strong"/>
         </w:rPr>
         <w:t>Samtidige forekomster:</w:t>
       </w:r>
       <w:r>
         <w:rPr>
-          <w:rStyle w:val="Strk"/>
+          <w:rStyle w:val="Strong"/>
         </w:rPr>
         <w:br/>
       </w:r>
@@ -2229,30 +2238,35 @@
     <w:p>
       <w:r>
         <w:rPr>
-          <w:rStyle w:val="Strk"/>
+          <w:rStyle w:val="Strong"/>
         </w:rPr>
         <w:t>Forudsætninger:</w:t>
       </w:r>
       <w:r>
         <w:rPr>
-          <w:rStyle w:val="Strk"/>
+          <w:rStyle w:val="Strong"/>
         </w:rPr>
         <w:br/>
       </w:r>
       <w:r>
-        <w:t>Styreboks og PC er forbundet korrekt og opstartet.</w:t>
-      </w:r>
-    </w:p>
-    <w:p>
-      <w:r>
-        <w:rPr>
-          <w:rStyle w:val="Strk"/>
+        <w:t>Styre</w:t>
+      </w:r>
+      <w:r>
+        <w:t>boks og PC er forbundet korrekt, UC1 er udført.</w:t>
+      </w:r>
+      <w:bookmarkStart w:id="19" w:name="_GoBack"/>
+      <w:bookmarkEnd w:id="19"/>
+    </w:p>
+    <w:p>
+      <w:r>
+        <w:rPr>
+          <w:rStyle w:val="Strong"/>
         </w:rPr>
         <w:t>Resultat:</w:t>
       </w:r>
       <w:r>
         <w:rPr>
-          <w:rStyle w:val="Strk"/>
+          <w:rStyle w:val="Strong"/>
         </w:rPr>
         <w:br/>
       </w:r>
@@ -2263,19 +2277,19 @@
     <w:p>
       <w:pPr>
         <w:rPr>
-          <w:rStyle w:val="Strk"/>
-        </w:rPr>
-      </w:pPr>
-      <w:r>
-        <w:rPr>
-          <w:rStyle w:val="Strk"/>
+          <w:rStyle w:val="Strong"/>
+        </w:rPr>
+      </w:pPr>
+      <w:r>
+        <w:rPr>
+          <w:rStyle w:val="Strong"/>
         </w:rPr>
         <w:t>Hovedscenarie:</w:t>
       </w:r>
     </w:p>
     <w:p>
       <w:pPr>
-        <w:pStyle w:val="Listeafsnit"/>
+        <w:pStyle w:val="ListParagraph"/>
         <w:numPr>
           <w:ilvl w:val="0"/>
           <w:numId w:val="6"/>
@@ -2287,7 +2301,7 @@
     </w:p>
     <w:p>
       <w:pPr>
-        <w:pStyle w:val="Listeafsnit"/>
+        <w:pStyle w:val="ListParagraph"/>
         <w:numPr>
           <w:ilvl w:val="0"/>
           <w:numId w:val="6"/>
@@ -2299,7 +2313,7 @@
     </w:p>
     <w:p>
       <w:pPr>
-        <w:pStyle w:val="Listeafsnit"/>
+        <w:pStyle w:val="ListParagraph"/>
         <w:numPr>
           <w:ilvl w:val="0"/>
           <w:numId w:val="6"/>
@@ -2341,23 +2355,18 @@
     </w:p>
     <w:p>
       <w:pPr>
-        <w:pStyle w:val="Overskrift2"/>
+        <w:pStyle w:val="Heading2"/>
         <w:numPr>
           <w:ilvl w:val="0"/>
           <w:numId w:val="0"/>
         </w:numPr>
         <w:ind w:left="576" w:hanging="576"/>
       </w:pPr>
-      <w:bookmarkStart w:id="19" w:name="_Toc447444139"/>
-      <w:proofErr w:type="spellStart"/>
-      <w:r>
-        <w:t>Use</w:t>
-      </w:r>
-      <w:proofErr w:type="spellEnd"/>
-      <w:r>
-        <w:t xml:space="preserve"> Case 3: Tilføjelse af enhed.</w:t>
-      </w:r>
-      <w:bookmarkEnd w:id="19"/>
+      <w:bookmarkStart w:id="20" w:name="_Toc447444139"/>
+      <w:r>
+        <w:t>Use Case 3: Tilføjelse af enhed.</w:t>
+      </w:r>
+      <w:bookmarkEnd w:id="20"/>
     </w:p>
     <w:p>
       <w:r>
@@ -2502,7 +2511,7 @@
     </w:p>
     <w:p>
       <w:pPr>
-        <w:pStyle w:val="Listeafsnit"/>
+        <w:pStyle w:val="ListParagraph"/>
         <w:numPr>
           <w:ilvl w:val="0"/>
           <w:numId w:val="7"/>
@@ -2514,7 +2523,7 @@
     </w:p>
     <w:p>
       <w:pPr>
-        <w:pStyle w:val="Listeafsnit"/>
+        <w:pStyle w:val="ListParagraph"/>
         <w:numPr>
           <w:ilvl w:val="0"/>
           <w:numId w:val="7"/>
@@ -2526,7 +2535,7 @@
     </w:p>
     <w:p>
       <w:pPr>
-        <w:pStyle w:val="Listeafsnit"/>
+        <w:pStyle w:val="ListParagraph"/>
         <w:numPr>
           <w:ilvl w:val="0"/>
           <w:numId w:val="7"/>
@@ -2538,57 +2547,41 @@
     </w:p>
     <w:p>
       <w:pPr>
-        <w:pStyle w:val="Listeafsnit"/>
+        <w:pStyle w:val="ListParagraph"/>
         <w:numPr>
           <w:ilvl w:val="0"/>
           <w:numId w:val="7"/>
         </w:numPr>
       </w:pPr>
       <w:r>
-        <w:t xml:space="preserve">Brugeren vælger tildel </w:t>
-      </w:r>
-      <w:proofErr w:type="gramStart"/>
-      <w:r>
-        <w:t>rum.</w:t>
+        <w:t>Brugeren vælger tildel rum.</w:t>
       </w:r>
       <w:r>
         <w:br/>
       </w:r>
       <w:r>
-        <w:t>[</w:t>
-      </w:r>
-      <w:proofErr w:type="gramEnd"/>
-      <w:r>
-        <w:t>Udvidelse 1: Brugeren tildeler ikke et rum.]</w:t>
-      </w:r>
-    </w:p>
-    <w:p>
-      <w:pPr>
-        <w:pStyle w:val="Listeafsnit"/>
+        <w:t>[Udvidelse 1: Brugeren tildeler ikke et rum.]</w:t>
+      </w:r>
+    </w:p>
+    <w:p>
+      <w:pPr>
+        <w:pStyle w:val="ListParagraph"/>
         <w:numPr>
           <w:ilvl w:val="0"/>
           <w:numId w:val="7"/>
         </w:numPr>
       </w:pPr>
       <w:r>
-        <w:t xml:space="preserve">Brugeren vælger hvilket rum enheden skal </w:t>
-      </w:r>
-      <w:proofErr w:type="gramStart"/>
-      <w:r>
-        <w:t>tildeles.</w:t>
+        <w:t>Brugeren vælger hvilket rum enheden skal tildeles.</w:t>
       </w:r>
       <w:r>
         <w:br/>
-        <w:t>[</w:t>
-      </w:r>
-      <w:proofErr w:type="gramEnd"/>
-      <w:r>
-        <w:t>Udvidelse 2: Der findes ingen rum.]</w:t>
-      </w:r>
-    </w:p>
-    <w:p>
-      <w:pPr>
-        <w:pStyle w:val="Listeafsnit"/>
+        <w:t>[Udvidelse 2: Der findes ingen rum.]</w:t>
+      </w:r>
+    </w:p>
+    <w:p>
+      <w:pPr>
+        <w:pStyle w:val="ListParagraph"/>
         <w:numPr>
           <w:ilvl w:val="0"/>
           <w:numId w:val="7"/>
@@ -2600,7 +2593,7 @@
     </w:p>
     <w:p>
       <w:pPr>
-        <w:pStyle w:val="Listeafsnit"/>
+        <w:pStyle w:val="ListParagraph"/>
       </w:pPr>
       <w:r>
         <w:t>[Udvidelse 3: Brugeren annullerer indtastningen.]</w:t>
@@ -2608,7 +2601,7 @@
     </w:p>
     <w:p>
       <w:pPr>
-        <w:pStyle w:val="Listeafsnit"/>
+        <w:pStyle w:val="ListParagraph"/>
         <w:numPr>
           <w:ilvl w:val="0"/>
           <w:numId w:val="7"/>
@@ -2620,7 +2613,7 @@
     </w:p>
     <w:p>
       <w:pPr>
-        <w:pStyle w:val="Listeafsnit"/>
+        <w:pStyle w:val="ListParagraph"/>
       </w:pPr>
       <w:r>
         <w:t>[Udvidelse 4: Adressen er allerede registreret.]</w:t>
@@ -2628,7 +2621,7 @@
     </w:p>
     <w:p>
       <w:pPr>
-        <w:pStyle w:val="Listeafsnit"/>
+        <w:pStyle w:val="ListParagraph"/>
         <w:numPr>
           <w:ilvl w:val="0"/>
           <w:numId w:val="7"/>
@@ -2648,15 +2641,7 @@
           <w:b/>
           <w:bCs/>
         </w:rPr>
-        <w:t>Udvidelser</w:t>
-      </w:r>
-      <w:proofErr w:type="gramStart"/>
-      <w:r>
-        <w:rPr>
-          <w:b/>
-          <w:bCs/>
-        </w:rPr>
-        <w:t>:</w:t>
+        <w:t>Udvidelser:</w:t>
       </w:r>
       <w:r>
         <w:rPr>
@@ -2665,16 +2650,12 @@
         <w:br/>
       </w:r>
       <w:r>
-        <w:t>[</w:t>
-      </w:r>
-      <w:proofErr w:type="gramEnd"/>
-      <w:r>
-        <w:t>Udvidelse 1: Brugeren tildeler ikke et rum]</w:t>
-      </w:r>
-    </w:p>
-    <w:p>
-      <w:pPr>
-        <w:pStyle w:val="Listeafsnit"/>
+        <w:t>[Udvidelse 1: Brugeren tildeler ikke et rum]</w:t>
+      </w:r>
+    </w:p>
+    <w:p>
+      <w:pPr>
+        <w:pStyle w:val="ListParagraph"/>
         <w:numPr>
           <w:ilvl w:val="0"/>
           <w:numId w:val="8"/>
@@ -2691,7 +2672,7 @@
     </w:p>
     <w:p>
       <w:pPr>
-        <w:pStyle w:val="Listeafsnit"/>
+        <w:pStyle w:val="ListParagraph"/>
         <w:numPr>
           <w:ilvl w:val="0"/>
           <w:numId w:val="9"/>
@@ -2703,7 +2684,7 @@
     </w:p>
     <w:p>
       <w:pPr>
-        <w:pStyle w:val="Listeafsnit"/>
+        <w:pStyle w:val="ListParagraph"/>
         <w:numPr>
           <w:ilvl w:val="0"/>
           <w:numId w:val="9"/>
@@ -2715,7 +2696,7 @@
     </w:p>
     <w:p>
       <w:pPr>
-        <w:pStyle w:val="Listeafsnit"/>
+        <w:pStyle w:val="ListParagraph"/>
         <w:numPr>
           <w:ilvl w:val="0"/>
           <w:numId w:val="9"/>
@@ -2727,7 +2708,7 @@
     </w:p>
     <w:p>
       <w:pPr>
-        <w:pStyle w:val="Listeafsnit"/>
+        <w:pStyle w:val="ListParagraph"/>
         <w:numPr>
           <w:ilvl w:val="0"/>
           <w:numId w:val="9"/>
@@ -2744,7 +2725,7 @@
     </w:p>
     <w:p>
       <w:pPr>
-        <w:pStyle w:val="Listeafsnit"/>
+        <w:pStyle w:val="ListParagraph"/>
         <w:numPr>
           <w:ilvl w:val="0"/>
           <w:numId w:val="10"/>
@@ -2761,7 +2742,7 @@
     </w:p>
     <w:p>
       <w:pPr>
-        <w:pStyle w:val="Listeafsnit"/>
+        <w:pStyle w:val="ListParagraph"/>
         <w:numPr>
           <w:ilvl w:val="0"/>
           <w:numId w:val="11"/>
@@ -2773,7 +2754,7 @@
     </w:p>
     <w:p>
       <w:pPr>
-        <w:pStyle w:val="Listeafsnit"/>
+        <w:pStyle w:val="ListParagraph"/>
         <w:numPr>
           <w:ilvl w:val="0"/>
           <w:numId w:val="11"/>
@@ -2785,7 +2766,7 @@
     </w:p>
     <w:p>
       <w:pPr>
-        <w:pStyle w:val="Listeafsnit"/>
+        <w:pStyle w:val="ListParagraph"/>
         <w:numPr>
           <w:ilvl w:val="0"/>
           <w:numId w:val="11"/>
@@ -2810,24 +2791,19 @@
     </w:p>
     <w:p>
       <w:pPr>
-        <w:pStyle w:val="Overskrift2"/>
+        <w:pStyle w:val="Heading2"/>
         <w:numPr>
           <w:ilvl w:val="0"/>
           <w:numId w:val="0"/>
         </w:numPr>
         <w:ind w:left="576" w:hanging="576"/>
       </w:pPr>
-      <w:bookmarkStart w:id="20" w:name="_Toc447444140"/>
-      <w:proofErr w:type="spellStart"/>
+      <w:bookmarkStart w:id="21" w:name="_Toc447444140"/>
       <w:r>
         <w:lastRenderedPageBreak/>
-        <w:t>Use</w:t>
-      </w:r>
-      <w:proofErr w:type="spellEnd"/>
-      <w:r>
-        <w:t xml:space="preserve"> Case 4: Fjernelse af enhed.</w:t>
-      </w:r>
-      <w:bookmarkEnd w:id="20"/>
+        <w:t>Use Case 4: Fjernelse af enhed.</w:t>
+      </w:r>
+      <w:bookmarkEnd w:id="21"/>
     </w:p>
     <w:p>
       <w:r>
@@ -2933,13 +2909,8 @@
         </w:rPr>
         <w:br/>
       </w:r>
-      <w:proofErr w:type="spellStart"/>
-      <w:r>
-        <w:t>Use</w:t>
-      </w:r>
-      <w:proofErr w:type="spellEnd"/>
-      <w:r>
-        <w:t xml:space="preserve"> case 1 er udført. Den korrekte pinkode er indtastet. Mindst én enhed er registreret i systemet.</w:t>
+      <w:r>
+        <w:t>Use case 1 er udført. Den korrekte pinkode er indtastet. Mindst én enhed er registreret i systemet.</w:t>
       </w:r>
     </w:p>
     <w:p>
@@ -2976,7 +2947,7 @@
     </w:p>
     <w:p>
       <w:pPr>
-        <w:pStyle w:val="Listeafsnit"/>
+        <w:pStyle w:val="ListParagraph"/>
         <w:numPr>
           <w:ilvl w:val="0"/>
           <w:numId w:val="12"/>
@@ -2988,7 +2959,7 @@
     </w:p>
     <w:p>
       <w:pPr>
-        <w:pStyle w:val="Listeafsnit"/>
+        <w:pStyle w:val="ListParagraph"/>
         <w:numPr>
           <w:ilvl w:val="0"/>
           <w:numId w:val="12"/>
@@ -3000,7 +2971,7 @@
     </w:p>
     <w:p>
       <w:pPr>
-        <w:pStyle w:val="Listeafsnit"/>
+        <w:pStyle w:val="ListParagraph"/>
         <w:numPr>
           <w:ilvl w:val="0"/>
           <w:numId w:val="12"/>
@@ -3012,7 +2983,7 @@
     </w:p>
     <w:p>
       <w:pPr>
-        <w:pStyle w:val="Listeafsnit"/>
+        <w:pStyle w:val="ListParagraph"/>
       </w:pPr>
       <w:r>
         <w:t>[Udvidelse 1: Brugeren annullerer.]</w:t>
@@ -3020,7 +2991,7 @@
     </w:p>
     <w:p>
       <w:pPr>
-        <w:pStyle w:val="Listeafsnit"/>
+        <w:pStyle w:val="ListParagraph"/>
         <w:numPr>
           <w:ilvl w:val="0"/>
           <w:numId w:val="12"/>
@@ -3032,7 +3003,7 @@
     </w:p>
     <w:p>
       <w:pPr>
-        <w:pStyle w:val="Listeafsnit"/>
+        <w:pStyle w:val="ListParagraph"/>
         <w:numPr>
           <w:ilvl w:val="0"/>
           <w:numId w:val="12"/>
@@ -3048,15 +3019,7 @@
           <w:b/>
           <w:bCs/>
         </w:rPr>
-        <w:t>Udvidelser</w:t>
-      </w:r>
-      <w:proofErr w:type="gramStart"/>
-      <w:r>
-        <w:rPr>
-          <w:b/>
-          <w:bCs/>
-        </w:rPr>
-        <w:t>:</w:t>
+        <w:t>Udvidelser:</w:t>
       </w:r>
       <w:r>
         <w:rPr>
@@ -3065,16 +3028,12 @@
         <w:br/>
       </w:r>
       <w:r>
-        <w:t>[</w:t>
-      </w:r>
-      <w:proofErr w:type="gramEnd"/>
-      <w:r>
-        <w:t>Udvidelse 1: Brugeren annullerer.]</w:t>
-      </w:r>
-    </w:p>
-    <w:p>
-      <w:pPr>
-        <w:pStyle w:val="Listeafsnit"/>
+        <w:t>[Udvidelse 1: Brugeren annullerer.]</w:t>
+      </w:r>
+    </w:p>
+    <w:p>
+      <w:pPr>
+        <w:pStyle w:val="ListParagraph"/>
         <w:numPr>
           <w:ilvl w:val="0"/>
           <w:numId w:val="13"/>
@@ -3099,25 +3058,20 @@
     </w:p>
     <w:p>
       <w:pPr>
-        <w:pStyle w:val="Overskrift2"/>
+        <w:pStyle w:val="Heading2"/>
         <w:numPr>
           <w:ilvl w:val="0"/>
           <w:numId w:val="0"/>
         </w:numPr>
         <w:ind w:left="576" w:hanging="576"/>
       </w:pPr>
-      <w:bookmarkStart w:id="21" w:name="_Toc447444141"/>
-      <w:proofErr w:type="spellStart"/>
+      <w:bookmarkStart w:id="22" w:name="_Toc447444141"/>
       <w:r>
         <w:lastRenderedPageBreak/>
         <w:t>U</w:t>
       </w:r>
       <w:r>
-        <w:t>se</w:t>
-      </w:r>
-      <w:proofErr w:type="spellEnd"/>
-      <w:r>
-        <w:t xml:space="preserve"> </w:t>
+        <w:t xml:space="preserve">se </w:t>
       </w:r>
       <w:r>
         <w:t>C</w:t>
@@ -3137,7 +3091,7 @@
       <w:r>
         <w:t>.</w:t>
       </w:r>
-      <w:bookmarkEnd w:id="21"/>
+      <w:bookmarkEnd w:id="22"/>
     </w:p>
     <w:p>
       <w:r>
@@ -3243,13 +3197,8 @@
         </w:rPr>
         <w:br/>
       </w:r>
-      <w:proofErr w:type="spellStart"/>
-      <w:r>
-        <w:t>Use</w:t>
-      </w:r>
-      <w:proofErr w:type="spellEnd"/>
-      <w:r>
-        <w:t xml:space="preserve"> case 1 er udført. Mindst én enhed er registreret i systemet.</w:t>
+      <w:r>
+        <w:t>Use case 1 er udført. Mindst én enhed er registreret i systemet.</w:t>
       </w:r>
     </w:p>
     <w:p>
@@ -3286,7 +3235,7 @@
     </w:p>
     <w:p>
       <w:pPr>
-        <w:pStyle w:val="Listeafsnit"/>
+        <w:pStyle w:val="ListParagraph"/>
         <w:numPr>
           <w:ilvl w:val="0"/>
           <w:numId w:val="14"/>
@@ -3298,7 +3247,7 @@
     </w:p>
     <w:p>
       <w:pPr>
-        <w:pStyle w:val="Listeafsnit"/>
+        <w:pStyle w:val="ListParagraph"/>
         <w:numPr>
           <w:ilvl w:val="0"/>
           <w:numId w:val="14"/>
@@ -3310,7 +3259,7 @@
     </w:p>
     <w:p>
       <w:pPr>
-        <w:pStyle w:val="Listeafsnit"/>
+        <w:pStyle w:val="ListParagraph"/>
         <w:numPr>
           <w:ilvl w:val="0"/>
           <w:numId w:val="14"/>
@@ -3322,31 +3271,23 @@
     </w:p>
     <w:p>
       <w:pPr>
-        <w:pStyle w:val="Listeafsnit"/>
+        <w:pStyle w:val="ListParagraph"/>
         <w:numPr>
           <w:ilvl w:val="0"/>
           <w:numId w:val="14"/>
         </w:numPr>
       </w:pPr>
       <w:r>
-        <w:t xml:space="preserve">Bruger trykker </w:t>
-      </w:r>
-      <w:proofErr w:type="gramStart"/>
-      <w:r>
-        <w:t>OK.</w:t>
+        <w:t>Bruger trykker OK.</w:t>
       </w:r>
       <w:r>
         <w:br/>
-        <w:t>[</w:t>
-      </w:r>
-      <w:proofErr w:type="gramEnd"/>
-      <w:r>
-        <w:t>Udvidelse 1: Bruger annullerer indtastningen.]</w:t>
-      </w:r>
-    </w:p>
-    <w:p>
-      <w:pPr>
-        <w:pStyle w:val="Listeafsnit"/>
+        <w:t>[Udvidelse 1: Bruger annullerer indtastningen.]</w:t>
+      </w:r>
+    </w:p>
+    <w:p>
+      <w:pPr>
+        <w:pStyle w:val="ListParagraph"/>
         <w:numPr>
           <w:ilvl w:val="0"/>
           <w:numId w:val="14"/>
@@ -3377,7 +3318,7 @@
     </w:p>
     <w:p>
       <w:pPr>
-        <w:pStyle w:val="Listeafsnit"/>
+        <w:pStyle w:val="ListParagraph"/>
         <w:numPr>
           <w:ilvl w:val="0"/>
           <w:numId w:val="15"/>
@@ -3412,23 +3353,18 @@
     </w:p>
     <w:p>
       <w:pPr>
-        <w:pStyle w:val="Overskrift2"/>
+        <w:pStyle w:val="Heading2"/>
         <w:numPr>
           <w:ilvl w:val="0"/>
           <w:numId w:val="0"/>
         </w:numPr>
       </w:pPr>
-      <w:bookmarkStart w:id="22" w:name="_Toc447444142"/>
-      <w:proofErr w:type="spellStart"/>
+      <w:bookmarkStart w:id="23" w:name="_Toc447444142"/>
       <w:r>
         <w:lastRenderedPageBreak/>
-        <w:t>Use</w:t>
-      </w:r>
-      <w:proofErr w:type="spellEnd"/>
-      <w:r>
-        <w:t xml:space="preserve"> Case 6: Ændring af tidsplan.</w:t>
-      </w:r>
-      <w:bookmarkEnd w:id="22"/>
+        <w:t>Use Case 6: Ændring af tidsplan.</w:t>
+      </w:r>
+      <w:bookmarkEnd w:id="23"/>
     </w:p>
     <w:p>
       <w:r>
@@ -3534,13 +3470,8 @@
         </w:rPr>
         <w:br/>
       </w:r>
-      <w:proofErr w:type="spellStart"/>
-      <w:r>
-        <w:t>Use</w:t>
-      </w:r>
-      <w:proofErr w:type="spellEnd"/>
-      <w:r>
-        <w:t xml:space="preserve"> case 1 er udført. Der er minimum én enhed tilsluttet til systemet.</w:t>
+      <w:r>
+        <w:t>Use case 1 er udført. Der er minimum én enhed tilsluttet til systemet.</w:t>
       </w:r>
     </w:p>
     <w:p>
@@ -3577,7 +3508,7 @@
     </w:p>
     <w:p>
       <w:pPr>
-        <w:pStyle w:val="Listeafsnit"/>
+        <w:pStyle w:val="ListParagraph"/>
         <w:numPr>
           <w:ilvl w:val="0"/>
           <w:numId w:val="16"/>
@@ -3589,7 +3520,7 @@
     </w:p>
     <w:p>
       <w:pPr>
-        <w:pStyle w:val="Listeafsnit"/>
+        <w:pStyle w:val="ListParagraph"/>
         <w:numPr>
           <w:ilvl w:val="0"/>
           <w:numId w:val="16"/>
@@ -3601,7 +3532,7 @@
     </w:p>
     <w:p>
       <w:pPr>
-        <w:pStyle w:val="Listeafsnit"/>
+        <w:pStyle w:val="ListParagraph"/>
       </w:pPr>
       <w:r>
         <w:t>[Udvidelse 1: Brugeren vælger et rum.]</w:t>
@@ -3609,7 +3540,7 @@
     </w:p>
     <w:p>
       <w:pPr>
-        <w:pStyle w:val="Listeafsnit"/>
+        <w:pStyle w:val="ListParagraph"/>
         <w:numPr>
           <w:ilvl w:val="0"/>
           <w:numId w:val="16"/>
@@ -3621,7 +3552,7 @@
     </w:p>
     <w:p>
       <w:pPr>
-        <w:pStyle w:val="Listeafsnit"/>
+        <w:pStyle w:val="ListParagraph"/>
         <w:numPr>
           <w:ilvl w:val="0"/>
           <w:numId w:val="16"/>
@@ -3633,7 +3564,7 @@
     </w:p>
     <w:p>
       <w:pPr>
-        <w:pStyle w:val="Listeafsnit"/>
+        <w:pStyle w:val="ListParagraph"/>
       </w:pPr>
       <w:r>
         <w:t>[Udvidelse 2: Brugeren vælger et klokkeslæt før det valgte starttidspunkt.]</w:t>
@@ -3641,7 +3572,7 @@
     </w:p>
     <w:p>
       <w:pPr>
-        <w:pStyle w:val="Listeafsnit"/>
+        <w:pStyle w:val="ListParagraph"/>
         <w:numPr>
           <w:ilvl w:val="0"/>
           <w:numId w:val="16"/>
@@ -3653,7 +3584,7 @@
     </w:p>
     <w:p>
       <w:pPr>
-        <w:pStyle w:val="Listeafsnit"/>
+        <w:pStyle w:val="ListParagraph"/>
         <w:numPr>
           <w:ilvl w:val="0"/>
           <w:numId w:val="16"/>
@@ -3665,7 +3596,7 @@
     </w:p>
     <w:p>
       <w:pPr>
-        <w:pStyle w:val="Listeafsnit"/>
+        <w:pStyle w:val="ListParagraph"/>
       </w:pPr>
       <w:r>
         <w:t>[Udvidelse 3: Brugeren annullerer planen.]</w:t>
@@ -3673,7 +3604,7 @@
     </w:p>
     <w:p>
       <w:pPr>
-        <w:pStyle w:val="Listeafsnit"/>
+        <w:pStyle w:val="ListParagraph"/>
         <w:numPr>
           <w:ilvl w:val="0"/>
           <w:numId w:val="16"/>
@@ -3685,7 +3616,7 @@
     </w:p>
     <w:p>
       <w:pPr>
-        <w:pStyle w:val="Listeafsnit"/>
+        <w:pStyle w:val="ListParagraph"/>
         <w:numPr>
           <w:ilvl w:val="0"/>
           <w:numId w:val="16"/>
@@ -3716,7 +3647,7 @@
     </w:p>
     <w:p>
       <w:pPr>
-        <w:pStyle w:val="Listeafsnit"/>
+        <w:pStyle w:val="ListParagraph"/>
         <w:numPr>
           <w:ilvl w:val="0"/>
           <w:numId w:val="19"/>
@@ -3728,7 +3659,7 @@
     </w:p>
     <w:p>
       <w:pPr>
-        <w:pStyle w:val="Listeafsnit"/>
+        <w:pStyle w:val="ListParagraph"/>
         <w:numPr>
           <w:ilvl w:val="0"/>
           <w:numId w:val="19"/>
@@ -3740,7 +3671,7 @@
     </w:p>
     <w:p>
       <w:pPr>
-        <w:pStyle w:val="Listeafsnit"/>
+        <w:pStyle w:val="ListParagraph"/>
       </w:pPr>
       <w:r>
         <w:t>[Udvidelse 2: Brugeren vælger et klokkeslæt før det valgte starttidspunkt.]</w:t>
@@ -3748,7 +3679,7 @@
     </w:p>
     <w:p>
       <w:pPr>
-        <w:pStyle w:val="Listeafsnit"/>
+        <w:pStyle w:val="ListParagraph"/>
         <w:numPr>
           <w:ilvl w:val="0"/>
           <w:numId w:val="19"/>
@@ -3760,7 +3691,7 @@
     </w:p>
     <w:p>
       <w:pPr>
-        <w:pStyle w:val="Listeafsnit"/>
+        <w:pStyle w:val="ListParagraph"/>
         <w:numPr>
           <w:ilvl w:val="0"/>
           <w:numId w:val="19"/>
@@ -3777,7 +3708,7 @@
     </w:p>
     <w:p>
       <w:pPr>
-        <w:pStyle w:val="Listeafsnit"/>
+        <w:pStyle w:val="ListParagraph"/>
         <w:numPr>
           <w:ilvl w:val="0"/>
           <w:numId w:val="17"/>
@@ -3795,7 +3726,7 @@
     </w:p>
     <w:p>
       <w:pPr>
-        <w:pStyle w:val="Listeafsnit"/>
+        <w:pStyle w:val="ListParagraph"/>
         <w:numPr>
           <w:ilvl w:val="0"/>
           <w:numId w:val="17"/>
@@ -3812,7 +3743,7 @@
     </w:p>
     <w:p>
       <w:pPr>
-        <w:pStyle w:val="Listeafsnit"/>
+        <w:pStyle w:val="ListParagraph"/>
         <w:numPr>
           <w:ilvl w:val="0"/>
           <w:numId w:val="18"/>
@@ -3824,26 +3755,21 @@
     </w:p>
     <w:p>
       <w:pPr>
-        <w:pStyle w:val="Overskrift2"/>
+        <w:pStyle w:val="Heading2"/>
         <w:numPr>
           <w:ilvl w:val="0"/>
           <w:numId w:val="0"/>
         </w:numPr>
         <w:ind w:left="576" w:hanging="576"/>
       </w:pPr>
-      <w:bookmarkStart w:id="23" w:name="_Toc447024047"/>
-      <w:bookmarkStart w:id="24" w:name="_Toc447444143"/>
-      <w:proofErr w:type="spellStart"/>
+      <w:bookmarkStart w:id="24" w:name="_Toc447024047"/>
+      <w:bookmarkStart w:id="25" w:name="_Toc447444143"/>
       <w:r>
         <w:lastRenderedPageBreak/>
-        <w:t>Use</w:t>
-      </w:r>
-      <w:proofErr w:type="spellEnd"/>
-      <w:r>
-        <w:t xml:space="preserve"> Case 7: Kør simulering.</w:t>
-      </w:r>
-      <w:bookmarkEnd w:id="23"/>
+        <w:t>Use Case 7: Kør simulering.</w:t>
+      </w:r>
       <w:bookmarkEnd w:id="24"/>
+      <w:bookmarkEnd w:id="25"/>
     </w:p>
     <w:p>
       <w:r>
@@ -3884,46 +3810,46 @@
     <w:p>
       <w:pPr>
         <w:rPr>
-          <w:rStyle w:val="Strk"/>
+          <w:rStyle w:val="Strong"/>
           <w:b w:val="0"/>
         </w:rPr>
       </w:pPr>
       <w:r>
         <w:rPr>
-          <w:rStyle w:val="Strk"/>
+          <w:rStyle w:val="Strong"/>
         </w:rPr>
         <w:t>Aktører:</w:t>
       </w:r>
       <w:r>
         <w:rPr>
-          <w:rStyle w:val="Strk"/>
+          <w:rStyle w:val="Strong"/>
         </w:rPr>
         <w:br/>
       </w:r>
       <w:r>
         <w:rPr>
-          <w:rStyle w:val="Strk"/>
+          <w:rStyle w:val="Strong"/>
           <w:b w:val="0"/>
         </w:rPr>
         <w:t>Styreboks (primær)</w:t>
       </w:r>
       <w:r>
         <w:rPr>
-          <w:rStyle w:val="Strk"/>
+          <w:rStyle w:val="Strong"/>
           <w:b w:val="0"/>
         </w:rPr>
         <w:br/>
       </w:r>
       <w:r>
         <w:rPr>
-          <w:rStyle w:val="Strk"/>
+          <w:rStyle w:val="Strong"/>
           <w:b w:val="0"/>
         </w:rPr>
         <w:t>Lampe</w:t>
       </w:r>
       <w:r>
         <w:rPr>
-          <w:rStyle w:val="Strk"/>
+          <w:rStyle w:val="Strong"/>
           <w:b w:val="0"/>
         </w:rPr>
         <w:t xml:space="preserve"> (sekundær)</w:t>
@@ -3932,26 +3858,26 @@
     <w:p>
       <w:pPr>
         <w:rPr>
-          <w:rStyle w:val="Strk"/>
+          <w:rStyle w:val="Strong"/>
           <w:b w:val="0"/>
           <w:color w:val="595959" w:themeColor="text1" w:themeTint="A6"/>
         </w:rPr>
       </w:pPr>
       <w:r>
         <w:rPr>
-          <w:rStyle w:val="Strk"/>
+          <w:rStyle w:val="Strong"/>
         </w:rPr>
         <w:t>Referencer:</w:t>
       </w:r>
       <w:r>
         <w:rPr>
-          <w:rStyle w:val="Strk"/>
+          <w:rStyle w:val="Strong"/>
         </w:rPr>
         <w:br/>
       </w:r>
       <w:r>
         <w:rPr>
-          <w:rStyle w:val="Strk"/>
+          <w:rStyle w:val="Strong"/>
           <w:b w:val="0"/>
         </w:rPr>
         <w:t>Ingen</w:t>
@@ -3960,25 +3886,25 @@
     <w:p>
       <w:pPr>
         <w:rPr>
-          <w:rStyle w:val="Strk"/>
+          <w:rStyle w:val="Strong"/>
           <w:b w:val="0"/>
         </w:rPr>
       </w:pPr>
       <w:r>
         <w:rPr>
-          <w:rStyle w:val="Strk"/>
+          <w:rStyle w:val="Strong"/>
         </w:rPr>
         <w:t>Samtidige forekomster:</w:t>
       </w:r>
       <w:r>
         <w:rPr>
-          <w:rStyle w:val="Strk"/>
+          <w:rStyle w:val="Strong"/>
         </w:rPr>
         <w:br/>
       </w:r>
       <w:r>
         <w:rPr>
-          <w:rStyle w:val="Strk"/>
+          <w:rStyle w:val="Strong"/>
           <w:b w:val="0"/>
         </w:rPr>
         <w:t>Der forekommer 1 simulering ad gangen</w:t>
@@ -3987,7 +3913,7 @@
     <w:p>
       <w:pPr>
         <w:rPr>
-          <w:rStyle w:val="Strk"/>
+          <w:rStyle w:val="Strong"/>
           <w:b w:val="0"/>
         </w:rPr>
       </w:pPr>
@@ -4003,7 +3929,7 @@
       </w:r>
       <w:r>
         <w:rPr>
-          <w:rStyle w:val="Strk"/>
+          <w:rStyle w:val="Strong"/>
           <w:b w:val="0"/>
         </w:rPr>
         <w:t>Styreboks er tilsluttet strøm og opstartet</w:t>
@@ -4012,34 +3938,32 @@
     <w:p>
       <w:pPr>
         <w:rPr>
-          <w:rStyle w:val="Strk"/>
+          <w:rStyle w:val="Strong"/>
           <w:b w:val="0"/>
         </w:rPr>
       </w:pPr>
       <w:r>
         <w:rPr>
-          <w:rStyle w:val="Strk"/>
+          <w:rStyle w:val="Strong"/>
         </w:rPr>
         <w:t>Resultat:</w:t>
       </w:r>
       <w:r>
         <w:rPr>
-          <w:rStyle w:val="Strk"/>
+          <w:rStyle w:val="Strong"/>
         </w:rPr>
         <w:br/>
       </w:r>
       <w:r>
         <w:rPr>
-          <w:rStyle w:val="Strk"/>
+          <w:rStyle w:val="Strong"/>
           <w:b w:val="0"/>
         </w:rPr>
         <w:t>Der tændes og slukkes for lyset i hjemmet, ud fra den gemte tidsplan.</w:t>
       </w:r>
-      <w:bookmarkStart w:id="25" w:name="_GoBack"/>
-      <w:bookmarkEnd w:id="25"/>
-      <w:r>
-        <w:rPr>
-          <w:rStyle w:val="Strk"/>
+      <w:r>
+        <w:rPr>
+          <w:rStyle w:val="Strong"/>
           <w:b w:val="0"/>
         </w:rPr>
         <w:t xml:space="preserve"> </w:t>
@@ -4048,32 +3972,32 @@
     <w:p>
       <w:pPr>
         <w:rPr>
-          <w:rStyle w:val="Strk"/>
-        </w:rPr>
-      </w:pPr>
-      <w:r>
-        <w:rPr>
-          <w:rStyle w:val="Strk"/>
+          <w:rStyle w:val="Strong"/>
+        </w:rPr>
+      </w:pPr>
+      <w:r>
+        <w:rPr>
+          <w:rStyle w:val="Strong"/>
         </w:rPr>
         <w:t>Hovedscenarie:</w:t>
       </w:r>
     </w:p>
     <w:p>
       <w:pPr>
-        <w:pStyle w:val="Listeafsnit"/>
+        <w:pStyle w:val="ListParagraph"/>
         <w:numPr>
           <w:ilvl w:val="0"/>
           <w:numId w:val="22"/>
         </w:numPr>
         <w:rPr>
-          <w:rStyle w:val="Strk"/>
+          <w:rStyle w:val="Strong"/>
           <w:b w:val="0"/>
           <w:bCs w:val="0"/>
         </w:rPr>
       </w:pPr>
       <w:r>
         <w:rPr>
-          <w:rStyle w:val="Strk"/>
+          <w:rStyle w:val="Strong"/>
           <w:b w:val="0"/>
         </w:rPr>
         <w:t>Styreboks tjekker om der skal udføres en handling ud fra kalender</w:t>
@@ -4081,16 +4005,16 @@
     </w:p>
     <w:p>
       <w:pPr>
-        <w:pStyle w:val="Listeafsnit"/>
+        <w:pStyle w:val="ListParagraph"/>
         <w:ind w:left="360"/>
         <w:rPr>
-          <w:rStyle w:val="Strk"/>
+          <w:rStyle w:val="Strong"/>
           <w:b w:val="0"/>
         </w:rPr>
       </w:pPr>
       <w:r>
         <w:rPr>
-          <w:rStyle w:val="Strk"/>
+          <w:rStyle w:val="Strong"/>
           <w:b w:val="0"/>
         </w:rPr>
         <w:t>[Udvidelse 1: Ingen handlinger skal udføres]</w:t>
@@ -4098,65 +4022,49 @@
     </w:p>
     <w:p>
       <w:pPr>
-        <w:pStyle w:val="Listeafsnit"/>
+        <w:pStyle w:val="ListParagraph"/>
         <w:numPr>
           <w:ilvl w:val="0"/>
           <w:numId w:val="22"/>
         </w:numPr>
         <w:rPr>
-          <w:rStyle w:val="Strk"/>
+          <w:rStyle w:val="Strong"/>
           <w:b w:val="0"/>
           <w:bCs w:val="0"/>
         </w:rPr>
       </w:pPr>
       <w:r>
         <w:rPr>
-          <w:rStyle w:val="Strk"/>
+          <w:rStyle w:val="Strong"/>
           <w:b w:val="0"/>
         </w:rPr>
-        <w:t xml:space="preserve">Styreboks udfører </w:t>
-      </w:r>
-      <w:proofErr w:type="gramStart"/>
-      <w:r>
-        <w:rPr>
-          <w:rStyle w:val="Strk"/>
+        <w:t>Styreboks udfører handling</w:t>
+      </w:r>
+      <w:r>
+        <w:rPr>
+          <w:rStyle w:val="Strong"/>
           <w:b w:val="0"/>
         </w:rPr>
-        <w:t>handling</w:t>
-      </w:r>
-      <w:r>
-        <w:rPr>
-          <w:rStyle w:val="Strk"/>
-          <w:b w:val="0"/>
-        </w:rPr>
         <w:br/>
-        <w:t>[</w:t>
-      </w:r>
-      <w:proofErr w:type="gramEnd"/>
-      <w:r>
-        <w:rPr>
-          <w:rStyle w:val="Strk"/>
-          <w:b w:val="0"/>
-        </w:rPr>
-        <w:t>Udvidelse 2: Handlingen kan ikke udføres]</w:t>
-      </w:r>
-    </w:p>
-    <w:p>
-      <w:pPr>
-        <w:pStyle w:val="Listeafsnit"/>
+        <w:t>[Udvidelse 2: Handlingen kan ikke udføres]</w:t>
+      </w:r>
+    </w:p>
+    <w:p>
+      <w:pPr>
+        <w:pStyle w:val="ListParagraph"/>
         <w:numPr>
           <w:ilvl w:val="0"/>
           <w:numId w:val="22"/>
         </w:numPr>
         <w:rPr>
-          <w:rStyle w:val="Strk"/>
+          <w:rStyle w:val="Strong"/>
           <w:b w:val="0"/>
           <w:bCs w:val="0"/>
         </w:rPr>
       </w:pPr>
       <w:r>
         <w:rPr>
-          <w:rStyle w:val="Strk"/>
+          <w:rStyle w:val="Strong"/>
           <w:b w:val="0"/>
         </w:rPr>
         <w:t>Går til punkt 1</w:t>
@@ -4165,7 +4073,7 @@
     <w:p>
       <w:pPr>
         <w:rPr>
-          <w:rStyle w:val="Strk"/>
+          <w:rStyle w:val="Strong"/>
           <w:b w:val="0"/>
         </w:rPr>
       </w:pPr>
@@ -4173,18 +4081,18 @@
     <w:p>
       <w:pPr>
         <w:rPr>
-          <w:rStyle w:val="Strk"/>
-        </w:rPr>
-      </w:pPr>
-      <w:r>
-        <w:rPr>
-          <w:rStyle w:val="Strk"/>
+          <w:rStyle w:val="Strong"/>
+        </w:rPr>
+      </w:pPr>
+      <w:r>
+        <w:rPr>
+          <w:rStyle w:val="Strong"/>
         </w:rPr>
         <w:t>Udvidelser</w:t>
       </w:r>
       <w:r>
         <w:rPr>
-          <w:rStyle w:val="Strk"/>
+          <w:rStyle w:val="Strong"/>
         </w:rPr>
         <w:t>:</w:t>
       </w:r>
@@ -4192,13 +4100,13 @@
     <w:p>
       <w:pPr>
         <w:rPr>
-          <w:rStyle w:val="Strk"/>
+          <w:rStyle w:val="Strong"/>
           <w:b w:val="0"/>
         </w:rPr>
       </w:pPr>
       <w:r>
         <w:rPr>
-          <w:rStyle w:val="Strk"/>
+          <w:rStyle w:val="Strong"/>
           <w:b w:val="0"/>
         </w:rPr>
         <w:t>[Udvidelse 1: Ingen handlinger skal udføres]</w:t>
@@ -4206,20 +4114,20 @@
     </w:p>
     <w:p>
       <w:pPr>
-        <w:pStyle w:val="Listeafsnit"/>
+        <w:pStyle w:val="ListParagraph"/>
         <w:numPr>
           <w:ilvl w:val="0"/>
           <w:numId w:val="21"/>
         </w:numPr>
         <w:rPr>
-          <w:rStyle w:val="Strk"/>
+          <w:rStyle w:val="Strong"/>
           <w:b w:val="0"/>
           <w:bCs w:val="0"/>
         </w:rPr>
       </w:pPr>
       <w:r>
         <w:rPr>
-          <w:rStyle w:val="Strk"/>
+          <w:rStyle w:val="Strong"/>
           <w:b w:val="0"/>
         </w:rPr>
         <w:t>Hopper til punkt 1</w:t>
@@ -4228,13 +4136,13 @@
     <w:p>
       <w:pPr>
         <w:rPr>
-          <w:rStyle w:val="Strk"/>
+          <w:rStyle w:val="Strong"/>
           <w:b w:val="0"/>
         </w:rPr>
       </w:pPr>
       <w:r>
         <w:rPr>
-          <w:rStyle w:val="Strk"/>
+          <w:rStyle w:val="Strong"/>
           <w:b w:val="0"/>
         </w:rPr>
         <w:t>[Udvidelse 2: Handlingen kan ikke udføres]</w:t>
@@ -4242,34 +4150,34 @@
     </w:p>
     <w:p>
       <w:pPr>
-        <w:pStyle w:val="Listeafsnit"/>
+        <w:pStyle w:val="ListParagraph"/>
         <w:numPr>
           <w:ilvl w:val="0"/>
           <w:numId w:val="20"/>
         </w:numPr>
         <w:rPr>
-          <w:rStyle w:val="Strk"/>
+          <w:rStyle w:val="Strong"/>
           <w:b w:val="0"/>
           <w:bCs w:val="0"/>
         </w:rPr>
       </w:pPr>
       <w:r>
         <w:rPr>
-          <w:rStyle w:val="Strk"/>
+          <w:rStyle w:val="Strong"/>
           <w:b w:val="0"/>
         </w:rPr>
         <w:t>Fejl registreres og gemmes i fejlloggen</w:t>
       </w:r>
       <w:r>
         <w:rPr>
-          <w:rStyle w:val="Strk"/>
+          <w:rStyle w:val="Strong"/>
           <w:b w:val="0"/>
         </w:rPr>
         <w:t>, på styreboksens SD kort (modul)</w:t>
       </w:r>
       <w:r>
         <w:rPr>
-          <w:rStyle w:val="Strk"/>
+          <w:rStyle w:val="Strong"/>
           <w:b w:val="0"/>
         </w:rPr>
         <w:t>.</w:t>
@@ -4292,7 +4200,7 @@
     </w:p>
     <w:p>
       <w:pPr>
-        <w:pStyle w:val="Overskrift1"/>
+        <w:pStyle w:val="Heading1"/>
       </w:pPr>
       <w:bookmarkStart w:id="26" w:name="_Toc447024048"/>
       <w:bookmarkStart w:id="27" w:name="_Toc447444144"/>
@@ -4305,7 +4213,7 @@
     </w:p>
     <w:p>
       <w:pPr>
-        <w:pStyle w:val="Listeafsnit"/>
+        <w:pStyle w:val="ListParagraph"/>
         <w:numPr>
           <w:ilvl w:val="0"/>
           <w:numId w:val="24"/>
@@ -4328,7 +4236,7 @@
     </w:p>
     <w:p>
       <w:pPr>
-        <w:pStyle w:val="Listeafsnit"/>
+        <w:pStyle w:val="ListParagraph"/>
         <w:numPr>
           <w:ilvl w:val="1"/>
           <w:numId w:val="24"/>
@@ -4350,7 +4258,7 @@
     </w:p>
     <w:p>
       <w:pPr>
-        <w:pStyle w:val="Listeafsnit"/>
+        <w:pStyle w:val="ListParagraph"/>
         <w:numPr>
           <w:ilvl w:val="0"/>
           <w:numId w:val="24"/>
@@ -4371,7 +4279,7 @@
     </w:p>
     <w:p>
       <w:pPr>
-        <w:pStyle w:val="Listeafsnit"/>
+        <w:pStyle w:val="ListParagraph"/>
         <w:numPr>
           <w:ilvl w:val="1"/>
           <w:numId w:val="24"/>
@@ -4398,7 +4306,7 @@
     </w:p>
     <w:p>
       <w:pPr>
-        <w:pStyle w:val="Listeafsnit"/>
+        <w:pStyle w:val="ListParagraph"/>
         <w:numPr>
           <w:ilvl w:val="1"/>
           <w:numId w:val="24"/>
@@ -4421,7 +4329,7 @@
     </w:p>
     <w:p>
       <w:pPr>
-        <w:pStyle w:val="Listeafsnit"/>
+        <w:pStyle w:val="ListParagraph"/>
         <w:numPr>
           <w:ilvl w:val="1"/>
           <w:numId w:val="24"/>
@@ -4445,7 +4353,7 @@
     </w:p>
     <w:p>
       <w:pPr>
-        <w:pStyle w:val="Listeafsnit"/>
+        <w:pStyle w:val="ListParagraph"/>
         <w:numPr>
           <w:ilvl w:val="1"/>
           <w:numId w:val="24"/>
@@ -4462,7 +4370,7 @@
     </w:p>
     <w:p>
       <w:pPr>
-        <w:pStyle w:val="Listeafsnit"/>
+        <w:pStyle w:val="ListParagraph"/>
         <w:numPr>
           <w:ilvl w:val="1"/>
           <w:numId w:val="24"/>
@@ -4479,7 +4387,7 @@
     </w:p>
     <w:p>
       <w:pPr>
-        <w:pStyle w:val="Listeafsnit"/>
+        <w:pStyle w:val="ListParagraph"/>
         <w:numPr>
           <w:ilvl w:val="0"/>
           <w:numId w:val="24"/>
@@ -4501,7 +4409,7 @@
     </w:p>
     <w:p>
       <w:pPr>
-        <w:pStyle w:val="Listeafsnit"/>
+        <w:pStyle w:val="ListParagraph"/>
         <w:numPr>
           <w:ilvl w:val="1"/>
           <w:numId w:val="24"/>
@@ -4514,7 +4422,7 @@
     </w:p>
     <w:p>
       <w:pPr>
-        <w:pStyle w:val="Listeafsnit"/>
+        <w:pStyle w:val="ListParagraph"/>
         <w:numPr>
           <w:ilvl w:val="1"/>
           <w:numId w:val="24"/>
@@ -4522,36 +4430,12 @@
         <w:spacing w:after="200" w:line="276" w:lineRule="auto"/>
       </w:pPr>
       <w:r>
-        <w:t xml:space="preserve">Systemet skal have en </w:t>
-      </w:r>
-      <w:proofErr w:type="spellStart"/>
-      <w:r>
-        <w:t>mean</w:t>
-      </w:r>
-      <w:proofErr w:type="spellEnd"/>
-      <w:r>
-        <w:t xml:space="preserve"> time </w:t>
-      </w:r>
-      <w:proofErr w:type="spellStart"/>
-      <w:r>
-        <w:t>between</w:t>
-      </w:r>
-      <w:proofErr w:type="spellEnd"/>
-      <w:r>
-        <w:t xml:space="preserve"> </w:t>
-      </w:r>
-      <w:proofErr w:type="spellStart"/>
-      <w:r>
-        <w:t>failure</w:t>
-      </w:r>
-      <w:proofErr w:type="spellEnd"/>
-      <w:r>
-        <w:t xml:space="preserve"> på 95%.</w:t>
-      </w:r>
-    </w:p>
-    <w:p>
-      <w:pPr>
-        <w:pStyle w:val="Listeafsnit"/>
+        <w:t>Systemet skal have en mean time between failure på 95%.</w:t>
+      </w:r>
+    </w:p>
+    <w:p>
+      <w:pPr>
+        <w:pStyle w:val="ListParagraph"/>
         <w:numPr>
           <w:ilvl w:val="1"/>
           <w:numId w:val="24"/>
@@ -4564,7 +4448,7 @@
     </w:p>
     <w:p>
       <w:pPr>
-        <w:pStyle w:val="Listeafsnit"/>
+        <w:pStyle w:val="ListParagraph"/>
         <w:numPr>
           <w:ilvl w:val="1"/>
           <w:numId w:val="24"/>
@@ -4577,7 +4461,7 @@
     </w:p>
     <w:p>
       <w:pPr>
-        <w:pStyle w:val="Listeafsnit"/>
+        <w:pStyle w:val="ListParagraph"/>
         <w:numPr>
           <w:ilvl w:val="1"/>
           <w:numId w:val="24"/>
@@ -4590,7 +4474,7 @@
     </w:p>
     <w:p>
       <w:pPr>
-        <w:pStyle w:val="Listeafsnit"/>
+        <w:pStyle w:val="ListParagraph"/>
         <w:numPr>
           <w:ilvl w:val="1"/>
           <w:numId w:val="24"/>
@@ -4603,7 +4487,7 @@
     </w:p>
     <w:p>
       <w:pPr>
-        <w:pStyle w:val="Listeafsnit"/>
+        <w:pStyle w:val="ListParagraph"/>
         <w:numPr>
           <w:ilvl w:val="1"/>
           <w:numId w:val="24"/>
@@ -4616,7 +4500,7 @@
     </w:p>
     <w:p>
       <w:pPr>
-        <w:pStyle w:val="Listeafsnit"/>
+        <w:pStyle w:val="ListParagraph"/>
         <w:numPr>
           <w:ilvl w:val="1"/>
           <w:numId w:val="24"/>
@@ -6333,7 +6217,7 @@
     <w:lvl w:ilvl="0">
       <w:start w:val="1"/>
       <w:numFmt w:val="decimal"/>
-      <w:pStyle w:val="Overskrift1"/>
+      <w:pStyle w:val="Heading1"/>
       <w:lvlText w:val="%1"/>
       <w:lvlJc w:val="left"/>
       <w:pPr>
@@ -6343,7 +6227,7 @@
     <w:lvl w:ilvl="1">
       <w:start w:val="1"/>
       <w:numFmt w:val="decimal"/>
-      <w:pStyle w:val="Overskrift2"/>
+      <w:pStyle w:val="Heading2"/>
       <w:lvlText w:val="%1.%2"/>
       <w:lvlJc w:val="left"/>
       <w:pPr>
@@ -6353,7 +6237,7 @@
     <w:lvl w:ilvl="2">
       <w:start w:val="1"/>
       <w:numFmt w:val="decimal"/>
-      <w:pStyle w:val="Overskrift3"/>
+      <w:pStyle w:val="Heading3"/>
       <w:lvlText w:val="%1.%2.%3"/>
       <w:lvlJc w:val="left"/>
       <w:pPr>
@@ -6363,7 +6247,7 @@
     <w:lvl w:ilvl="3">
       <w:start w:val="1"/>
       <w:numFmt w:val="decimal"/>
-      <w:pStyle w:val="Overskrift4"/>
+      <w:pStyle w:val="Heading4"/>
       <w:lvlText w:val="%1.%2.%3.%4"/>
       <w:lvlJc w:val="left"/>
       <w:pPr>
@@ -6373,7 +6257,7 @@
     <w:lvl w:ilvl="4">
       <w:start w:val="1"/>
       <w:numFmt w:val="decimal"/>
-      <w:pStyle w:val="Overskrift5"/>
+      <w:pStyle w:val="Heading5"/>
       <w:lvlText w:val="%1.%2.%3.%4.%5"/>
       <w:lvlJc w:val="left"/>
       <w:pPr>
@@ -6383,7 +6267,7 @@
     <w:lvl w:ilvl="5">
       <w:start w:val="1"/>
       <w:numFmt w:val="decimal"/>
-      <w:pStyle w:val="Overskrift6"/>
+      <w:pStyle w:val="Heading6"/>
       <w:lvlText w:val="%1.%2.%3.%4.%5.%6"/>
       <w:lvlJc w:val="left"/>
       <w:pPr>
@@ -6393,7 +6277,7 @@
     <w:lvl w:ilvl="6">
       <w:start w:val="1"/>
       <w:numFmt w:val="decimal"/>
-      <w:pStyle w:val="Overskrift7"/>
+      <w:pStyle w:val="Heading7"/>
       <w:lvlText w:val="%1.%2.%3.%4.%5.%6.%7"/>
       <w:lvlJc w:val="left"/>
       <w:pPr>
@@ -6403,7 +6287,7 @@
     <w:lvl w:ilvl="7">
       <w:start w:val="1"/>
       <w:numFmt w:val="decimal"/>
-      <w:pStyle w:val="Overskrift8"/>
+      <w:pStyle w:val="Heading8"/>
       <w:lvlText w:val="%1.%2.%3.%4.%5.%6.%7.%8"/>
       <w:lvlJc w:val="left"/>
       <w:pPr>
@@ -6413,7 +6297,7 @@
     <w:lvl w:ilvl="8">
       <w:start w:val="1"/>
       <w:numFmt w:val="decimal"/>
-      <w:pStyle w:val="Overskrift9"/>
+      <w:pStyle w:val="Heading9"/>
       <w:lvlText w:val="%1.%2.%3.%4.%5.%6.%7.%8.%9"/>
       <w:lvlJc w:val="left"/>
       <w:pPr>
@@ -7250,11 +7134,11 @@
     <w:qFormat/>
     <w:rsid w:val="003A6C32"/>
   </w:style>
-  <w:style w:type="paragraph" w:styleId="Overskrift1">
+  <w:style w:type="paragraph" w:styleId="Heading1">
     <w:name w:val="heading 1"/>
     <w:basedOn w:val="Normal"/>
     <w:next w:val="Normal"/>
-    <w:link w:val="Overskrift1Tegn"/>
+    <w:link w:val="Heading1Char"/>
     <w:uiPriority w:val="9"/>
     <w:qFormat/>
     <w:rsid w:val="003A6C32"/>
@@ -7274,11 +7158,11 @@
       <w:szCs w:val="32"/>
     </w:rPr>
   </w:style>
-  <w:style w:type="paragraph" w:styleId="Overskrift2">
+  <w:style w:type="paragraph" w:styleId="Heading2">
     <w:name w:val="heading 2"/>
     <w:basedOn w:val="Normal"/>
     <w:next w:val="Normal"/>
-    <w:link w:val="Overskrift2Tegn"/>
+    <w:link w:val="Heading2Char"/>
     <w:uiPriority w:val="9"/>
     <w:unhideWhenUsed/>
     <w:qFormat/>
@@ -7300,11 +7184,11 @@
       <w:szCs w:val="26"/>
     </w:rPr>
   </w:style>
-  <w:style w:type="paragraph" w:styleId="Overskrift3">
+  <w:style w:type="paragraph" w:styleId="Heading3">
     <w:name w:val="heading 3"/>
     <w:basedOn w:val="Normal"/>
     <w:next w:val="Normal"/>
-    <w:link w:val="Overskrift3Tegn"/>
+    <w:link w:val="Heading3Char"/>
     <w:uiPriority w:val="9"/>
     <w:unhideWhenUsed/>
     <w:qFormat/>
@@ -7326,11 +7210,11 @@
       <w:szCs w:val="24"/>
     </w:rPr>
   </w:style>
-  <w:style w:type="paragraph" w:styleId="Overskrift4">
+  <w:style w:type="paragraph" w:styleId="Heading4">
     <w:name w:val="heading 4"/>
     <w:basedOn w:val="Normal"/>
     <w:next w:val="Normal"/>
-    <w:link w:val="Overskrift4Tegn"/>
+    <w:link w:val="Heading4Char"/>
     <w:uiPriority w:val="9"/>
     <w:semiHidden/>
     <w:unhideWhenUsed/>
@@ -7353,11 +7237,11 @@
       <w:color w:val="2E74B5" w:themeColor="accent1" w:themeShade="BF"/>
     </w:rPr>
   </w:style>
-  <w:style w:type="paragraph" w:styleId="Overskrift5">
+  <w:style w:type="paragraph" w:styleId="Heading5">
     <w:name w:val="heading 5"/>
     <w:basedOn w:val="Normal"/>
     <w:next w:val="Normal"/>
-    <w:link w:val="Overskrift5Tegn"/>
+    <w:link w:val="Heading5Char"/>
     <w:uiPriority w:val="9"/>
     <w:semiHidden/>
     <w:unhideWhenUsed/>
@@ -7378,11 +7262,11 @@
       <w:color w:val="2E74B5" w:themeColor="accent1" w:themeShade="BF"/>
     </w:rPr>
   </w:style>
-  <w:style w:type="paragraph" w:styleId="Overskrift6">
+  <w:style w:type="paragraph" w:styleId="Heading6">
     <w:name w:val="heading 6"/>
     <w:basedOn w:val="Normal"/>
     <w:next w:val="Normal"/>
-    <w:link w:val="Overskrift6Tegn"/>
+    <w:link w:val="Heading6Char"/>
     <w:uiPriority w:val="9"/>
     <w:semiHidden/>
     <w:unhideWhenUsed/>
@@ -7403,11 +7287,11 @@
       <w:color w:val="1F4D78" w:themeColor="accent1" w:themeShade="7F"/>
     </w:rPr>
   </w:style>
-  <w:style w:type="paragraph" w:styleId="Overskrift7">
+  <w:style w:type="paragraph" w:styleId="Heading7">
     <w:name w:val="heading 7"/>
     <w:basedOn w:val="Normal"/>
     <w:next w:val="Normal"/>
-    <w:link w:val="Overskrift7Tegn"/>
+    <w:link w:val="Heading7Char"/>
     <w:uiPriority w:val="9"/>
     <w:semiHidden/>
     <w:unhideWhenUsed/>
@@ -7430,11 +7314,11 @@
       <w:color w:val="1F4D78" w:themeColor="accent1" w:themeShade="7F"/>
     </w:rPr>
   </w:style>
-  <w:style w:type="paragraph" w:styleId="Overskrift8">
+  <w:style w:type="paragraph" w:styleId="Heading8">
     <w:name w:val="heading 8"/>
     <w:basedOn w:val="Normal"/>
     <w:next w:val="Normal"/>
-    <w:link w:val="Overskrift8Tegn"/>
+    <w:link w:val="Heading8Char"/>
     <w:uiPriority w:val="9"/>
     <w:semiHidden/>
     <w:unhideWhenUsed/>
@@ -7457,11 +7341,11 @@
       <w:szCs w:val="21"/>
     </w:rPr>
   </w:style>
-  <w:style w:type="paragraph" w:styleId="Overskrift9">
+  <w:style w:type="paragraph" w:styleId="Heading9">
     <w:name w:val="heading 9"/>
     <w:basedOn w:val="Normal"/>
     <w:next w:val="Normal"/>
-    <w:link w:val="Overskrift9Tegn"/>
+    <w:link w:val="Heading9Char"/>
     <w:uiPriority w:val="9"/>
     <w:semiHidden/>
     <w:unhideWhenUsed/>
@@ -7486,13 +7370,13 @@
       <w:szCs w:val="21"/>
     </w:rPr>
   </w:style>
-  <w:style w:type="character" w:default="1" w:styleId="Standardskrifttypeiafsnit">
+  <w:style w:type="character" w:default="1" w:styleId="DefaultParagraphFont">
     <w:name w:val="Default Paragraph Font"/>
     <w:uiPriority w:val="1"/>
     <w:semiHidden/>
     <w:unhideWhenUsed/>
   </w:style>
-  <w:style w:type="table" w:default="1" w:styleId="Tabel-Normal">
+  <w:style w:type="table" w:default="1" w:styleId="TableNormal">
     <w:name w:val="Normal Table"/>
     <w:uiPriority w:val="99"/>
     <w:semiHidden/>
@@ -7507,16 +7391,16 @@
       </w:tblCellMar>
     </w:tblPr>
   </w:style>
-  <w:style w:type="numbering" w:default="1" w:styleId="Ingenoversigt">
+  <w:style w:type="numbering" w:default="1" w:styleId="NoList">
     <w:name w:val="No List"/>
     <w:uiPriority w:val="99"/>
     <w:semiHidden/>
     <w:unhideWhenUsed/>
   </w:style>
-  <w:style w:type="character" w:customStyle="1" w:styleId="Overskrift1Tegn">
-    <w:name w:val="Overskrift 1 Tegn"/>
-    <w:basedOn w:val="Standardskrifttypeiafsnit"/>
-    <w:link w:val="Overskrift1"/>
+  <w:style w:type="character" w:customStyle="1" w:styleId="Heading1Char">
+    <w:name w:val="Heading 1 Char"/>
+    <w:basedOn w:val="DefaultParagraphFont"/>
+    <w:link w:val="Heading1"/>
     <w:uiPriority w:val="9"/>
     <w:rsid w:val="003A6C32"/>
     <w:rPr>
@@ -7526,9 +7410,9 @@
       <w:szCs w:val="32"/>
     </w:rPr>
   </w:style>
-  <w:style w:type="paragraph" w:styleId="Overskrift">
+  <w:style w:type="paragraph" w:styleId="TOCHeading">
     <w:name w:val="TOC Heading"/>
-    <w:basedOn w:val="Overskrift1"/>
+    <w:basedOn w:val="Heading1"/>
     <w:next w:val="Normal"/>
     <w:uiPriority w:val="39"/>
     <w:unhideWhenUsed/>
@@ -7541,7 +7425,7 @@
       <w:lang w:eastAsia="da-DK"/>
     </w:rPr>
   </w:style>
-  <w:style w:type="paragraph" w:styleId="Indholdsfortegnelse1">
+  <w:style w:type="paragraph" w:styleId="TOC1">
     <w:name w:val="toc 1"/>
     <w:basedOn w:val="Normal"/>
     <w:next w:val="Normal"/>
@@ -7553,7 +7437,7 @@
       <w:spacing w:after="100"/>
     </w:pPr>
   </w:style>
-  <w:style w:type="paragraph" w:styleId="Indholdsfortegnelse2">
+  <w:style w:type="paragraph" w:styleId="TOC2">
     <w:name w:val="toc 2"/>
     <w:basedOn w:val="Normal"/>
     <w:next w:val="Normal"/>
@@ -7568,7 +7452,7 @@
   </w:style>
   <w:style w:type="character" w:styleId="Hyperlink">
     <w:name w:val="Hyperlink"/>
-    <w:basedOn w:val="Standardskrifttypeiafsnit"/>
+    <w:basedOn w:val="DefaultParagraphFont"/>
     <w:uiPriority w:val="99"/>
     <w:unhideWhenUsed/>
     <w:rsid w:val="003A6C32"/>
@@ -7577,11 +7461,11 @@
       <w:u w:val="single"/>
     </w:rPr>
   </w:style>
-  <w:style w:type="paragraph" w:styleId="Titel">
+  <w:style w:type="paragraph" w:styleId="Title">
     <w:name w:val="Title"/>
     <w:basedOn w:val="Normal"/>
     <w:next w:val="Normal"/>
-    <w:link w:val="TitelTegn"/>
+    <w:link w:val="TitleChar"/>
     <w:uiPriority w:val="10"/>
     <w:qFormat/>
     <w:rsid w:val="003A6C32"/>
@@ -7597,10 +7481,10 @@
       <w:szCs w:val="56"/>
     </w:rPr>
   </w:style>
-  <w:style w:type="character" w:customStyle="1" w:styleId="TitelTegn">
-    <w:name w:val="Titel Tegn"/>
-    <w:basedOn w:val="Standardskrifttypeiafsnit"/>
-    <w:link w:val="Titel"/>
+  <w:style w:type="character" w:customStyle="1" w:styleId="TitleChar">
+    <w:name w:val="Title Char"/>
+    <w:basedOn w:val="DefaultParagraphFont"/>
+    <w:link w:val="Title"/>
     <w:uiPriority w:val="10"/>
     <w:rsid w:val="003A6C32"/>
     <w:rPr>
@@ -7611,10 +7495,10 @@
       <w:szCs w:val="56"/>
     </w:rPr>
   </w:style>
-  <w:style w:type="character" w:customStyle="1" w:styleId="Overskrift2Tegn">
-    <w:name w:val="Overskrift 2 Tegn"/>
-    <w:basedOn w:val="Standardskrifttypeiafsnit"/>
-    <w:link w:val="Overskrift2"/>
+  <w:style w:type="character" w:customStyle="1" w:styleId="Heading2Char">
+    <w:name w:val="Heading 2 Char"/>
+    <w:basedOn w:val="DefaultParagraphFont"/>
+    <w:link w:val="Heading2"/>
     <w:uiPriority w:val="9"/>
     <w:rsid w:val="003A6C32"/>
     <w:rPr>
@@ -7624,10 +7508,10 @@
       <w:szCs w:val="26"/>
     </w:rPr>
   </w:style>
-  <w:style w:type="character" w:customStyle="1" w:styleId="Overskrift3Tegn">
-    <w:name w:val="Overskrift 3 Tegn"/>
-    <w:basedOn w:val="Standardskrifttypeiafsnit"/>
-    <w:link w:val="Overskrift3"/>
+  <w:style w:type="character" w:customStyle="1" w:styleId="Heading3Char">
+    <w:name w:val="Heading 3 Char"/>
+    <w:basedOn w:val="DefaultParagraphFont"/>
+    <w:link w:val="Heading3"/>
     <w:uiPriority w:val="9"/>
     <w:rsid w:val="003A6C32"/>
     <w:rPr>
@@ -7637,10 +7521,10 @@
       <w:szCs w:val="24"/>
     </w:rPr>
   </w:style>
-  <w:style w:type="character" w:customStyle="1" w:styleId="Overskrift4Tegn">
-    <w:name w:val="Overskrift 4 Tegn"/>
-    <w:basedOn w:val="Standardskrifttypeiafsnit"/>
-    <w:link w:val="Overskrift4"/>
+  <w:style w:type="character" w:customStyle="1" w:styleId="Heading4Char">
+    <w:name w:val="Heading 4 Char"/>
+    <w:basedOn w:val="DefaultParagraphFont"/>
+    <w:link w:val="Heading4"/>
     <w:uiPriority w:val="9"/>
     <w:semiHidden/>
     <w:rsid w:val="003A6C32"/>
@@ -7651,10 +7535,10 @@
       <w:color w:val="2E74B5" w:themeColor="accent1" w:themeShade="BF"/>
     </w:rPr>
   </w:style>
-  <w:style w:type="character" w:customStyle="1" w:styleId="Overskrift5Tegn">
-    <w:name w:val="Overskrift 5 Tegn"/>
-    <w:basedOn w:val="Standardskrifttypeiafsnit"/>
-    <w:link w:val="Overskrift5"/>
+  <w:style w:type="character" w:customStyle="1" w:styleId="Heading5Char">
+    <w:name w:val="Heading 5 Char"/>
+    <w:basedOn w:val="DefaultParagraphFont"/>
+    <w:link w:val="Heading5"/>
     <w:uiPriority w:val="9"/>
     <w:semiHidden/>
     <w:rsid w:val="003A6C32"/>
@@ -7663,10 +7547,10 @@
       <w:color w:val="2E74B5" w:themeColor="accent1" w:themeShade="BF"/>
     </w:rPr>
   </w:style>
-  <w:style w:type="character" w:customStyle="1" w:styleId="Overskrift6Tegn">
-    <w:name w:val="Overskrift 6 Tegn"/>
-    <w:basedOn w:val="Standardskrifttypeiafsnit"/>
-    <w:link w:val="Overskrift6"/>
+  <w:style w:type="character" w:customStyle="1" w:styleId="Heading6Char">
+    <w:name w:val="Heading 6 Char"/>
+    <w:basedOn w:val="DefaultParagraphFont"/>
+    <w:link w:val="Heading6"/>
     <w:uiPriority w:val="9"/>
     <w:semiHidden/>
     <w:rsid w:val="003A6C32"/>
@@ -7675,10 +7559,10 @@
       <w:color w:val="1F4D78" w:themeColor="accent1" w:themeShade="7F"/>
     </w:rPr>
   </w:style>
-  <w:style w:type="character" w:customStyle="1" w:styleId="Overskrift7Tegn">
-    <w:name w:val="Overskrift 7 Tegn"/>
-    <w:basedOn w:val="Standardskrifttypeiafsnit"/>
-    <w:link w:val="Overskrift7"/>
+  <w:style w:type="character" w:customStyle="1" w:styleId="Heading7Char">
+    <w:name w:val="Heading 7 Char"/>
+    <w:basedOn w:val="DefaultParagraphFont"/>
+    <w:link w:val="Heading7"/>
     <w:uiPriority w:val="9"/>
     <w:semiHidden/>
     <w:rsid w:val="003A6C32"/>
@@ -7689,10 +7573,10 @@
       <w:color w:val="1F4D78" w:themeColor="accent1" w:themeShade="7F"/>
     </w:rPr>
   </w:style>
-  <w:style w:type="character" w:customStyle="1" w:styleId="Overskrift8Tegn">
-    <w:name w:val="Overskrift 8 Tegn"/>
-    <w:basedOn w:val="Standardskrifttypeiafsnit"/>
-    <w:link w:val="Overskrift8"/>
+  <w:style w:type="character" w:customStyle="1" w:styleId="Heading8Char">
+    <w:name w:val="Heading 8 Char"/>
+    <w:basedOn w:val="DefaultParagraphFont"/>
+    <w:link w:val="Heading8"/>
     <w:uiPriority w:val="9"/>
     <w:semiHidden/>
     <w:rsid w:val="003A6C32"/>
@@ -7703,10 +7587,10 @@
       <w:szCs w:val="21"/>
     </w:rPr>
   </w:style>
-  <w:style w:type="character" w:customStyle="1" w:styleId="Overskrift9Tegn">
-    <w:name w:val="Overskrift 9 Tegn"/>
-    <w:basedOn w:val="Standardskrifttypeiafsnit"/>
-    <w:link w:val="Overskrift9"/>
+  <w:style w:type="character" w:customStyle="1" w:styleId="Heading9Char">
+    <w:name w:val="Heading 9 Char"/>
+    <w:basedOn w:val="DefaultParagraphFont"/>
+    <w:link w:val="Heading9"/>
     <w:uiPriority w:val="9"/>
     <w:semiHidden/>
     <w:rsid w:val="003A6C32"/>
@@ -7719,7 +7603,7 @@
       <w:szCs w:val="21"/>
     </w:rPr>
   </w:style>
-  <w:style w:type="paragraph" w:styleId="Billedtekst">
+  <w:style w:type="paragraph" w:styleId="Caption">
     <w:name w:val="caption"/>
     <w:basedOn w:val="Normal"/>
     <w:next w:val="Normal"/>
@@ -7738,9 +7622,9 @@
       <w:szCs w:val="18"/>
     </w:rPr>
   </w:style>
-  <w:style w:type="character" w:styleId="Kommentarhenvisning">
+  <w:style w:type="character" w:styleId="CommentReference">
     <w:name w:val="annotation reference"/>
-    <w:basedOn w:val="Standardskrifttypeiafsnit"/>
+    <w:basedOn w:val="DefaultParagraphFont"/>
     <w:uiPriority w:val="99"/>
     <w:semiHidden/>
     <w:unhideWhenUsed/>
@@ -7750,10 +7634,10 @@
       <w:szCs w:val="16"/>
     </w:rPr>
   </w:style>
-  <w:style w:type="paragraph" w:styleId="Kommentartekst">
+  <w:style w:type="paragraph" w:styleId="CommentText">
     <w:name w:val="annotation text"/>
     <w:basedOn w:val="Normal"/>
-    <w:link w:val="KommentartekstTegn"/>
+    <w:link w:val="CommentTextChar"/>
     <w:uiPriority w:val="99"/>
     <w:semiHidden/>
     <w:unhideWhenUsed/>
@@ -7766,10 +7650,10 @@
       <w:szCs w:val="20"/>
     </w:rPr>
   </w:style>
-  <w:style w:type="character" w:customStyle="1" w:styleId="KommentartekstTegn">
-    <w:name w:val="Kommentartekst Tegn"/>
-    <w:basedOn w:val="Standardskrifttypeiafsnit"/>
-    <w:link w:val="Kommentartekst"/>
+  <w:style w:type="character" w:customStyle="1" w:styleId="CommentTextChar">
+    <w:name w:val="Comment Text Char"/>
+    <w:basedOn w:val="DefaultParagraphFont"/>
+    <w:link w:val="CommentText"/>
     <w:uiPriority w:val="99"/>
     <w:semiHidden/>
     <w:rsid w:val="00B77B09"/>
@@ -7778,10 +7662,10 @@
       <w:szCs w:val="20"/>
     </w:rPr>
   </w:style>
-  <w:style w:type="paragraph" w:styleId="Markeringsbobletekst">
+  <w:style w:type="paragraph" w:styleId="BalloonText">
     <w:name w:val="Balloon Text"/>
     <w:basedOn w:val="Normal"/>
-    <w:link w:val="MarkeringsbobletekstTegn"/>
+    <w:link w:val="BalloonTextChar"/>
     <w:uiPriority w:val="99"/>
     <w:semiHidden/>
     <w:unhideWhenUsed/>
@@ -7795,10 +7679,10 @@
       <w:szCs w:val="18"/>
     </w:rPr>
   </w:style>
-  <w:style w:type="character" w:customStyle="1" w:styleId="MarkeringsbobletekstTegn">
-    <w:name w:val="Markeringsbobletekst Tegn"/>
-    <w:basedOn w:val="Standardskrifttypeiafsnit"/>
-    <w:link w:val="Markeringsbobletekst"/>
+  <w:style w:type="character" w:customStyle="1" w:styleId="BalloonTextChar">
+    <w:name w:val="Balloon Text Char"/>
+    <w:basedOn w:val="DefaultParagraphFont"/>
+    <w:link w:val="BalloonText"/>
     <w:uiPriority w:val="99"/>
     <w:semiHidden/>
     <w:rsid w:val="00B77B09"/>
@@ -7808,9 +7692,9 @@
       <w:szCs w:val="18"/>
     </w:rPr>
   </w:style>
-  <w:style w:type="table" w:styleId="Almindeligtabel3">
+  <w:style w:type="table" w:styleId="PlainTable3">
     <w:name w:val="Plain Table 3"/>
-    <w:basedOn w:val="Tabel-Normal"/>
+    <w:basedOn w:val="TableNormal"/>
     <w:uiPriority w:val="43"/>
     <w:rsid w:val="00B77B09"/>
     <w:pPr>
@@ -7901,9 +7785,9 @@
       </w:tcPr>
     </w:tblStylePr>
   </w:style>
-  <w:style w:type="character" w:styleId="Strk">
+  <w:style w:type="character" w:styleId="Strong">
     <w:name w:val="Strong"/>
-    <w:basedOn w:val="Standardskrifttypeiafsnit"/>
+    <w:basedOn w:val="DefaultParagraphFont"/>
     <w:uiPriority w:val="22"/>
     <w:qFormat/>
     <w:rsid w:val="003709A6"/>
@@ -7912,7 +7796,7 @@
       <w:bCs/>
     </w:rPr>
   </w:style>
-  <w:style w:type="paragraph" w:styleId="Listeafsnit">
+  <w:style w:type="paragraph" w:styleId="ListParagraph">
     <w:name w:val="List Paragraph"/>
     <w:basedOn w:val="Normal"/>
     <w:uiPriority w:val="34"/>

</xml_diff>